<commit_message>
Thompsons algorithm with working '?' operator function
</commit_message>
<xml_diff>
--- a/Thompsons Construction Documentation.docx
+++ b/Thompsons Construction Documentation.docx
@@ -19,6 +19,16 @@
         </w:rPr>
         <w:t>Thompsons Construction Documentation</w:t>
       </w:r>
+    </w:p>
+    <w:p>
+      <w:pPr>
+        <w:pStyle w:val="Heading2"/>
+      </w:pPr>
+      <w:r>
+        <w:t>By James Mullarkey</w:t>
+      </w:r>
+      <w:bookmarkStart w:id="0" w:name="_GoBack"/>
+      <w:bookmarkEnd w:id="0"/>
     </w:p>
     <w:p/>
     <w:p/>
@@ -219,74 +229,30 @@
         </w:rPr>
         <w:t> was invented by </w:t>
       </w:r>
-      <w:proofErr w:type="spellStart"/>
-      <w:r>
-        <w:rPr>
-          <w:rFonts w:asciiTheme="majorHAnsi" w:hAnsiTheme="majorHAnsi" w:cstheme="majorHAnsi"/>
-          <w:sz w:val="24"/>
-          <w:szCs w:val="24"/>
-        </w:rPr>
-        <w:fldChar w:fldCharType="begin"/>
-      </w:r>
-      <w:r>
-        <w:rPr>
-          <w:rFonts w:asciiTheme="majorHAnsi" w:hAnsiTheme="majorHAnsi" w:cstheme="majorHAnsi"/>
-          <w:sz w:val="24"/>
-          <w:szCs w:val="24"/>
-        </w:rPr>
-        <w:instrText xml:space="preserve"> HYPERLINK "https://en.wikipedia.org/wiki/Edsger_Dijkstra" \o "Edsger Dijkstra" </w:instrText>
-      </w:r>
-      <w:r>
-        <w:rPr>
-          <w:rFonts w:asciiTheme="majorHAnsi" w:hAnsiTheme="majorHAnsi" w:cstheme="majorHAnsi"/>
-          <w:sz w:val="24"/>
-          <w:szCs w:val="24"/>
-        </w:rPr>
-        <w:fldChar w:fldCharType="separate"/>
-      </w:r>
-      <w:r>
-        <w:rPr>
-          <w:rStyle w:val="Hyperlink"/>
-          <w:rFonts w:asciiTheme="majorHAnsi" w:hAnsiTheme="majorHAnsi" w:cstheme="majorHAnsi"/>
-          <w:color w:val="auto"/>
-          <w:sz w:val="24"/>
-          <w:szCs w:val="24"/>
-          <w:u w:val="none"/>
+      <w:hyperlink r:id="rId11" w:tooltip="Edsger Dijkstra" w:history="1">
+        <w:r>
+          <w:rPr>
+            <w:rStyle w:val="Hyperlink"/>
+            <w:rFonts w:asciiTheme="majorHAnsi" w:hAnsiTheme="majorHAnsi" w:cstheme="majorHAnsi"/>
+            <w:color w:val="auto"/>
+            <w:sz w:val="24"/>
+            <w:szCs w:val="24"/>
+            <w:u w:val="none"/>
+            <w:shd w:val="clear" w:color="auto" w:fill="FFFFFF"/>
+          </w:rPr>
+          <w:t>Edsger Dijkstra</w:t>
+        </w:r>
+      </w:hyperlink>
+      <w:r>
+        <w:rPr>
+          <w:rFonts w:asciiTheme="majorHAnsi" w:hAnsiTheme="majorHAnsi" w:cstheme="majorHAnsi"/>
+          <w:sz w:val="24"/>
+          <w:szCs w:val="24"/>
           <w:shd w:val="clear" w:color="auto" w:fill="FFFFFF"/>
         </w:rPr>
-        <w:t>Edsger</w:t>
-      </w:r>
-      <w:proofErr w:type="spellEnd"/>
-      <w:r>
-        <w:rPr>
-          <w:rStyle w:val="Hyperlink"/>
-          <w:rFonts w:asciiTheme="majorHAnsi" w:hAnsiTheme="majorHAnsi" w:cstheme="majorHAnsi"/>
-          <w:color w:val="auto"/>
-          <w:sz w:val="24"/>
-          <w:szCs w:val="24"/>
-          <w:u w:val="none"/>
-          <w:shd w:val="clear" w:color="auto" w:fill="FFFFFF"/>
-        </w:rPr>
-        <w:t xml:space="preserve"> Dijkstra</w:t>
-      </w:r>
-      <w:r>
-        <w:rPr>
-          <w:rFonts w:asciiTheme="majorHAnsi" w:hAnsiTheme="majorHAnsi" w:cstheme="majorHAnsi"/>
-          <w:sz w:val="24"/>
-          <w:szCs w:val="24"/>
-        </w:rPr>
-        <w:fldChar w:fldCharType="end"/>
-      </w:r>
-      <w:r>
-        <w:rPr>
-          <w:rFonts w:asciiTheme="majorHAnsi" w:hAnsiTheme="majorHAnsi" w:cstheme="majorHAnsi"/>
-          <w:sz w:val="24"/>
-          <w:szCs w:val="24"/>
-          <w:shd w:val="clear" w:color="auto" w:fill="FFFFFF"/>
-        </w:rPr>
         <w:t> and named the "shunting yard" algorithm because its operation resembles that of a </w:t>
       </w:r>
-      <w:hyperlink r:id="rId11" w:tooltip="Classification yard" w:history="1">
+      <w:hyperlink r:id="rId12" w:tooltip="Classification yard" w:history="1">
         <w:r>
           <w:rPr>
             <w:rStyle w:val="Hyperlink"/>
@@ -694,7 +660,7 @@
         </w:rPr>
         <w:t xml:space="preserve"> </w:t>
       </w:r>
-      <w:hyperlink r:id="rId12" w:history="1">
+      <w:hyperlink r:id="rId13" w:history="1">
         <w:r>
           <w:rPr>
             <w:rStyle w:val="Hyperlink"/>
@@ -772,17 +738,8 @@
           <w:szCs w:val="24"/>
           <w:lang w:eastAsia="en-IE"/>
         </w:rPr>
-        <w:t xml:space="preserve">We will show this in a table with three columns. The first will show the symbol currently being read. The second will show what is on the stack and the third will show the current </w:t>
-      </w:r>
-      <w:r>
-        <w:rPr>
-          <w:rFonts w:asciiTheme="majorHAnsi" w:eastAsia="Times New Roman" w:hAnsiTheme="majorHAnsi" w:cstheme="majorHAnsi"/>
-          <w:sz w:val="24"/>
-          <w:szCs w:val="24"/>
-          <w:lang w:eastAsia="en-IE"/>
-        </w:rPr>
         <w:lastRenderedPageBreak/>
-        <w:t>contents of the postfix string. The stack will be written from left to right with the 'bottom' of the stack to the left.</w:t>
+        <w:t>We will show this in a table with three columns. The first will show the symbol currently being read. The second will show what is on the stack and the third will show the current contents of the postfix string. The stack will be written from left to right with the 'bottom' of the stack to the left.</w:t>
       </w:r>
     </w:p>
     <w:p>
@@ -1214,7 +1171,7 @@
       <w:r>
         <w:t xml:space="preserve">(References Wikipedia </w:t>
       </w:r>
-      <w:hyperlink r:id="rId13" w:history="1">
+      <w:hyperlink r:id="rId14" w:history="1">
         <w:r>
           <w:rPr>
             <w:rStyle w:val="Hyperlink"/>
@@ -1454,7 +1411,7 @@
         </w:rPr>
         <w:t xml:space="preserve"> occur. The most common quantifiers are the </w:t>
       </w:r>
-      <w:hyperlink r:id="rId14" w:tooltip="Question mark" w:history="1">
+      <w:hyperlink r:id="rId15" w:tooltip="Question mark" w:history="1">
         <w:r>
           <w:rPr>
             <w:rFonts w:asciiTheme="majorHAnsi" w:eastAsia="Times New Roman" w:hAnsiTheme="majorHAnsi" w:cstheme="majorHAnsi"/>
@@ -1788,6 +1745,7 @@
                 <w:shd w:val="clear" w:color="auto" w:fill="F8F9FA"/>
                 <w:lang w:eastAsia="en-IE"/>
               </w:rPr>
+              <w:lastRenderedPageBreak/>
               <w:t>+</w:t>
             </w:r>
           </w:p>
@@ -1892,7 +1850,6 @@
                 <w:shd w:val="clear" w:color="auto" w:fill="F8F9FA"/>
                 <w:lang w:eastAsia="en-IE"/>
               </w:rPr>
-              <w:lastRenderedPageBreak/>
               <w:t>{n}</w:t>
             </w:r>
           </w:p>
@@ -2906,7 +2863,7 @@
       <w:r>
         <w:t xml:space="preserve"> </w:t>
       </w:r>
-      <w:hyperlink r:id="rId15" w:history="1">
+      <w:hyperlink r:id="rId16" w:history="1">
         <w:r>
           <w:rPr>
             <w:rStyle w:val="Hyperlink"/>
@@ -3185,7 +3142,7 @@
             <wp:extent cx="2095500" cy="1400175"/>
             <wp:effectExtent l="0" t="0" r="0" b="9525"/>
             <wp:docPr id="1" name="Picture 1" descr="https://upload.wikimedia.org/wikipedia/commons/thumb/2/25/Thompson-or.svg/220px-Thompson-or.svg.png">
-              <a:hlinkClick xmlns:a="http://schemas.openxmlformats.org/drawingml/2006/main" r:id="rId16"/>
+              <a:hlinkClick xmlns:a="http://schemas.openxmlformats.org/drawingml/2006/main" r:id="rId17"/>
             </wp:docPr>
             <wp:cNvGraphicFramePr>
               <a:graphicFrameLocks xmlns:a="http://schemas.openxmlformats.org/drawingml/2006/main" noChangeAspect="1"/>
@@ -3195,14 +3152,14 @@
                 <pic:pic xmlns:pic="http://schemas.openxmlformats.org/drawingml/2006/picture">
                   <pic:nvPicPr>
                     <pic:cNvPr id="0" name="Picture 1" descr="https://upload.wikimedia.org/wikipedia/commons/thumb/2/25/Thompson-or.svg/220px-Thompson-or.svg.png">
-                      <a:hlinkClick r:id="rId16"/>
+                      <a:hlinkClick r:id="rId17"/>
                     </pic:cNvPr>
                     <pic:cNvPicPr>
                       <a:picLocks noChangeAspect="1" noChangeArrowheads="1"/>
                     </pic:cNvPicPr>
                   </pic:nvPicPr>
                   <pic:blipFill>
-                    <a:blip r:embed="rId17">
+                    <a:blip r:embed="rId18">
                       <a:extLst>
                         <a:ext uri="{28A0092B-C50C-407E-A947-70E740481C1C}">
                           <a14:useLocalDpi xmlns:a14="http://schemas.microsoft.com/office/drawing/2010/main" val="0"/>
@@ -3894,7 +3851,7 @@
       <w:r>
         <w:t xml:space="preserve">(References Wikipedia </w:t>
       </w:r>
-      <w:hyperlink r:id="rId18" w:history="1">
+      <w:hyperlink r:id="rId19" w:history="1">
         <w:r>
           <w:rPr>
             <w:rStyle w:val="Hyperlink"/>
@@ -4445,7 +4402,7 @@
         </w:rPr>
         <w:t> is a countably infinite set.</w:t>
       </w:r>
-      <w:bookmarkStart w:id="0" w:name="_Hlk4600220"/>
+      <w:bookmarkStart w:id="1" w:name="_Hlk4600220"/>
       <w:r>
         <w:rPr>
           <w:rFonts w:asciiTheme="majorHAnsi" w:eastAsia="Times New Roman" w:hAnsiTheme="majorHAnsi" w:cstheme="majorHAnsi"/>
@@ -4496,7 +4453,7 @@
         </w:rPr>
         <w:fldChar w:fldCharType="end"/>
       </w:r>
-      <w:bookmarkEnd w:id="0"/>
+      <w:bookmarkEnd w:id="1"/>
     </w:p>
     <w:p>
       <w:pPr>
@@ -5124,7 +5081,7 @@
         </w:rPr>
         <w:t xml:space="preserve">(Reference </w:t>
       </w:r>
-      <w:hyperlink r:id="rId19" w:history="1">
+      <w:hyperlink r:id="rId20" w:history="1">
         <w:r>
           <w:rPr>
             <w:rStyle w:val="Hyperlink"/>
@@ -6043,8 +6000,6 @@
       <w:r>
         <w:t xml:space="preserve"> ‘+’, ‘?’ and ‘|’ </w:t>
       </w:r>
-      <w:bookmarkStart w:id="1" w:name="_GoBack"/>
-      <w:bookmarkEnd w:id="1"/>
     </w:p>
     <w:p>
       <w:r>
@@ -6056,7 +6011,7 @@
       <w:r>
         <w:t xml:space="preserve"> </w:t>
       </w:r>
-      <w:hyperlink r:id="rId20" w:history="1">
+      <w:hyperlink r:id="rId21" w:history="1">
         <w:r>
           <w:rPr>
             <w:rStyle w:val="Hyperlink"/>
@@ -6778,49 +6733,134 @@
           <w:rStyle w:val="HTMLSample"/>
           <w:rFonts w:asciiTheme="majorHAnsi" w:hAnsiTheme="majorHAnsi" w:cstheme="majorHAnsi"/>
         </w:rPr>
-        <w:t>`</w:t>
-      </w:r>
-      <w:proofErr w:type="spellStart"/>
+        <w:t>`foo|bar|quux'</w:t>
+      </w:r>
+      <w:r>
+        <w:rPr>
+          <w:rFonts w:asciiTheme="majorHAnsi" w:hAnsiTheme="majorHAnsi" w:cstheme="majorHAnsi"/>
+        </w:rPr>
+        <w:t> would match any of </w:t>
+      </w:r>
       <w:r>
         <w:rPr>
           <w:rStyle w:val="HTMLSample"/>
           <w:rFonts w:asciiTheme="majorHAnsi" w:hAnsiTheme="majorHAnsi" w:cstheme="majorHAnsi"/>
         </w:rPr>
-        <w:t>foo|bar|quux</w:t>
-      </w:r>
-      <w:proofErr w:type="spellEnd"/>
+        <w:t>`foo'</w:t>
+      </w:r>
+      <w:r>
+        <w:rPr>
+          <w:rFonts w:asciiTheme="majorHAnsi" w:hAnsiTheme="majorHAnsi" w:cstheme="majorHAnsi"/>
+        </w:rPr>
+        <w:t>, </w:t>
+      </w:r>
       <w:r>
         <w:rPr>
           <w:rStyle w:val="HTMLSample"/>
           <w:rFonts w:asciiTheme="majorHAnsi" w:hAnsiTheme="majorHAnsi" w:cstheme="majorHAnsi"/>
         </w:rPr>
+        <w:t>`bar'</w:t>
+      </w:r>
+      <w:r>
+        <w:rPr>
+          <w:rFonts w:asciiTheme="majorHAnsi" w:hAnsiTheme="majorHAnsi" w:cstheme="majorHAnsi"/>
+        </w:rPr>
+        <w:t> or </w:t>
+      </w:r>
+      <w:r>
+        <w:rPr>
+          <w:rStyle w:val="HTMLSample"/>
+          <w:rFonts w:asciiTheme="majorHAnsi" w:hAnsiTheme="majorHAnsi" w:cstheme="majorHAnsi"/>
+        </w:rPr>
+        <w:t>`quux'</w:t>
+      </w:r>
+      <w:r>
+        <w:rPr>
+          <w:rFonts w:asciiTheme="majorHAnsi" w:hAnsiTheme="majorHAnsi" w:cstheme="majorHAnsi"/>
+        </w:rPr>
+        <w:t>.</w:t>
+      </w:r>
+    </w:p>
+    <w:p>
+      <w:pPr>
+        <w:pStyle w:val="NormalWeb"/>
+        <w:rPr>
+          <w:rFonts w:asciiTheme="majorHAnsi" w:hAnsiTheme="majorHAnsi" w:cstheme="majorHAnsi"/>
+        </w:rPr>
+      </w:pPr>
+      <w:r>
+        <w:rPr>
+          <w:rFonts w:asciiTheme="majorHAnsi" w:hAnsiTheme="majorHAnsi" w:cstheme="majorHAnsi"/>
+        </w:rPr>
+        <w:t>The alternation operator operates on the </w:t>
+      </w:r>
+      <w:r>
+        <w:rPr>
+          <w:rStyle w:val="Emphasis"/>
+          <w:rFonts w:asciiTheme="majorHAnsi" w:hAnsiTheme="majorHAnsi" w:cstheme="majorHAnsi"/>
+        </w:rPr>
+        <w:t>largest</w:t>
+      </w:r>
+      <w:r>
+        <w:rPr>
+          <w:rFonts w:asciiTheme="majorHAnsi" w:hAnsiTheme="majorHAnsi" w:cstheme="majorHAnsi"/>
+        </w:rPr>
+        <w:t> possible surrounding regular expressions. (Put another way, it has the lowest precedence of any regular expression operator.) Thus, the only way you can delimit its arguments is to use grouping. For example, if </w:t>
+      </w:r>
+      <w:proofErr w:type="gramStart"/>
+      <w:r>
+        <w:rPr>
+          <w:rStyle w:val="HTMLSample"/>
+          <w:rFonts w:asciiTheme="majorHAnsi" w:hAnsiTheme="majorHAnsi" w:cstheme="majorHAnsi"/>
+        </w:rPr>
+        <w:t>`(</w:t>
+      </w:r>
+      <w:proofErr w:type="gramEnd"/>
+      <w:r>
+        <w:rPr>
+          <w:rStyle w:val="HTMLSample"/>
+          <w:rFonts w:asciiTheme="majorHAnsi" w:hAnsiTheme="majorHAnsi" w:cstheme="majorHAnsi"/>
+        </w:rPr>
         <w:t>'</w:t>
       </w:r>
       <w:r>
         <w:rPr>
           <w:rFonts w:asciiTheme="majorHAnsi" w:hAnsiTheme="majorHAnsi" w:cstheme="majorHAnsi"/>
         </w:rPr>
-        <w:t> would match any of </w:t>
+        <w:t> and </w:t>
       </w:r>
       <w:r>
         <w:rPr>
           <w:rStyle w:val="HTMLSample"/>
           <w:rFonts w:asciiTheme="majorHAnsi" w:hAnsiTheme="majorHAnsi" w:cstheme="majorHAnsi"/>
         </w:rPr>
-        <w:t>`foo'</w:t>
-      </w:r>
-      <w:r>
-        <w:rPr>
-          <w:rFonts w:asciiTheme="majorHAnsi" w:hAnsiTheme="majorHAnsi" w:cstheme="majorHAnsi"/>
-        </w:rPr>
-        <w:t>, </w:t>
+        <w:t>`)'</w:t>
+      </w:r>
+      <w:r>
+        <w:rPr>
+          <w:rFonts w:asciiTheme="majorHAnsi" w:hAnsiTheme="majorHAnsi" w:cstheme="majorHAnsi"/>
+        </w:rPr>
+        <w:t> are the open and close-group operators, then </w:t>
       </w:r>
       <w:r>
         <w:rPr>
           <w:rStyle w:val="HTMLSample"/>
           <w:rFonts w:asciiTheme="majorHAnsi" w:hAnsiTheme="majorHAnsi" w:cstheme="majorHAnsi"/>
         </w:rPr>
-        <w:t>`bar'</w:t>
+        <w:t>`fo(o|b)ar'</w:t>
+      </w:r>
+      <w:r>
+        <w:rPr>
+          <w:rFonts w:asciiTheme="majorHAnsi" w:hAnsiTheme="majorHAnsi" w:cstheme="majorHAnsi"/>
+        </w:rPr>
+        <w:t> would match either </w:t>
+      </w:r>
+      <w:r>
+        <w:rPr>
+          <w:rStyle w:val="HTMLSample"/>
+          <w:rFonts w:asciiTheme="majorHAnsi" w:hAnsiTheme="majorHAnsi" w:cstheme="majorHAnsi"/>
+        </w:rPr>
+        <w:t>`fooar'</w:t>
       </w:r>
       <w:r>
         <w:rPr>
@@ -6833,217 +6873,20 @@
           <w:rStyle w:val="HTMLSample"/>
           <w:rFonts w:asciiTheme="majorHAnsi" w:hAnsiTheme="majorHAnsi" w:cstheme="majorHAnsi"/>
         </w:rPr>
-        <w:t>`quux'</w:t>
-      </w:r>
-      <w:r>
-        <w:rPr>
-          <w:rFonts w:asciiTheme="majorHAnsi" w:hAnsiTheme="majorHAnsi" w:cstheme="majorHAnsi"/>
-        </w:rPr>
-        <w:t>.</w:t>
-      </w:r>
-    </w:p>
-    <w:p>
-      <w:pPr>
-        <w:pStyle w:val="NormalWeb"/>
-        <w:rPr>
-          <w:rFonts w:asciiTheme="majorHAnsi" w:hAnsiTheme="majorHAnsi" w:cstheme="majorHAnsi"/>
-        </w:rPr>
-      </w:pPr>
-      <w:r>
-        <w:rPr>
-          <w:rFonts w:asciiTheme="majorHAnsi" w:hAnsiTheme="majorHAnsi" w:cstheme="majorHAnsi"/>
-        </w:rPr>
-        <w:t>The alternation operator operates on the </w:t>
-      </w:r>
-      <w:r>
-        <w:rPr>
-          <w:rStyle w:val="Emphasis"/>
-          <w:rFonts w:asciiTheme="majorHAnsi" w:hAnsiTheme="majorHAnsi" w:cstheme="majorHAnsi"/>
-        </w:rPr>
-        <w:t>largest</w:t>
-      </w:r>
-      <w:r>
-        <w:rPr>
-          <w:rFonts w:asciiTheme="majorHAnsi" w:hAnsiTheme="majorHAnsi" w:cstheme="majorHAnsi"/>
-        </w:rPr>
-        <w:t> possible surrounding regular expressions. (Put another way, it has the lowest precedence of any regular expression operator.) Thus, the only way you can delimit its arguments is to use grouping. For example, if </w:t>
-      </w:r>
-      <w:proofErr w:type="gramStart"/>
+        <w:t>`fobar'</w:t>
+      </w:r>
+      <w:r>
+        <w:rPr>
+          <w:rFonts w:asciiTheme="majorHAnsi" w:hAnsiTheme="majorHAnsi" w:cstheme="majorHAnsi"/>
+        </w:rPr>
+        <w:t>. (</w:t>
+      </w:r>
       <w:r>
         <w:rPr>
           <w:rStyle w:val="HTMLSample"/>
           <w:rFonts w:asciiTheme="majorHAnsi" w:hAnsiTheme="majorHAnsi" w:cstheme="majorHAnsi"/>
         </w:rPr>
-        <w:t>`(</w:t>
-      </w:r>
-      <w:proofErr w:type="gramEnd"/>
-      <w:r>
-        <w:rPr>
-          <w:rStyle w:val="HTMLSample"/>
-          <w:rFonts w:asciiTheme="majorHAnsi" w:hAnsiTheme="majorHAnsi" w:cstheme="majorHAnsi"/>
-        </w:rPr>
-        <w:t>'</w:t>
-      </w:r>
-      <w:r>
-        <w:rPr>
-          <w:rFonts w:asciiTheme="majorHAnsi" w:hAnsiTheme="majorHAnsi" w:cstheme="majorHAnsi"/>
-        </w:rPr>
-        <w:t> and </w:t>
-      </w:r>
-      <w:r>
-        <w:rPr>
-          <w:rStyle w:val="HTMLSample"/>
-          <w:rFonts w:asciiTheme="majorHAnsi" w:hAnsiTheme="majorHAnsi" w:cstheme="majorHAnsi"/>
-        </w:rPr>
-        <w:t>`)'</w:t>
-      </w:r>
-      <w:r>
-        <w:rPr>
-          <w:rFonts w:asciiTheme="majorHAnsi" w:hAnsiTheme="majorHAnsi" w:cstheme="majorHAnsi"/>
-        </w:rPr>
-        <w:t> are the open and close-group operators, then </w:t>
-      </w:r>
-      <w:r>
-        <w:rPr>
-          <w:rStyle w:val="HTMLSample"/>
-          <w:rFonts w:asciiTheme="majorHAnsi" w:hAnsiTheme="majorHAnsi" w:cstheme="majorHAnsi"/>
-        </w:rPr>
-        <w:t>`</w:t>
-      </w:r>
-      <w:proofErr w:type="spellStart"/>
-      <w:r>
-        <w:rPr>
-          <w:rStyle w:val="HTMLSample"/>
-          <w:rFonts w:asciiTheme="majorHAnsi" w:hAnsiTheme="majorHAnsi" w:cstheme="majorHAnsi"/>
-        </w:rPr>
-        <w:t>fo</w:t>
-      </w:r>
-      <w:proofErr w:type="spellEnd"/>
-      <w:r>
-        <w:rPr>
-          <w:rStyle w:val="HTMLSample"/>
-          <w:rFonts w:asciiTheme="majorHAnsi" w:hAnsiTheme="majorHAnsi" w:cstheme="majorHAnsi"/>
-        </w:rPr>
-        <w:t>(</w:t>
-      </w:r>
-      <w:proofErr w:type="spellStart"/>
-      <w:r>
-        <w:rPr>
-          <w:rStyle w:val="HTMLSample"/>
-          <w:rFonts w:asciiTheme="majorHAnsi" w:hAnsiTheme="majorHAnsi" w:cstheme="majorHAnsi"/>
-        </w:rPr>
-        <w:t>o|b</w:t>
-      </w:r>
-      <w:proofErr w:type="spellEnd"/>
-      <w:r>
-        <w:rPr>
-          <w:rStyle w:val="HTMLSample"/>
-          <w:rFonts w:asciiTheme="majorHAnsi" w:hAnsiTheme="majorHAnsi" w:cstheme="majorHAnsi"/>
-        </w:rPr>
-        <w:t>)</w:t>
-      </w:r>
-      <w:proofErr w:type="spellStart"/>
-      <w:r>
-        <w:rPr>
-          <w:rStyle w:val="HTMLSample"/>
-          <w:rFonts w:asciiTheme="majorHAnsi" w:hAnsiTheme="majorHAnsi" w:cstheme="majorHAnsi"/>
-        </w:rPr>
-        <w:t>ar</w:t>
-      </w:r>
-      <w:proofErr w:type="spellEnd"/>
-      <w:r>
-        <w:rPr>
-          <w:rStyle w:val="HTMLSample"/>
-          <w:rFonts w:asciiTheme="majorHAnsi" w:hAnsiTheme="majorHAnsi" w:cstheme="majorHAnsi"/>
-        </w:rPr>
-        <w:t>'</w:t>
-      </w:r>
-      <w:r>
-        <w:rPr>
-          <w:rFonts w:asciiTheme="majorHAnsi" w:hAnsiTheme="majorHAnsi" w:cstheme="majorHAnsi"/>
-        </w:rPr>
-        <w:t> would match either </w:t>
-      </w:r>
-      <w:r>
-        <w:rPr>
-          <w:rStyle w:val="HTMLSample"/>
-          <w:rFonts w:asciiTheme="majorHAnsi" w:hAnsiTheme="majorHAnsi" w:cstheme="majorHAnsi"/>
-        </w:rPr>
-        <w:t>`</w:t>
-      </w:r>
-      <w:proofErr w:type="spellStart"/>
-      <w:r>
-        <w:rPr>
-          <w:rStyle w:val="HTMLSample"/>
-          <w:rFonts w:asciiTheme="majorHAnsi" w:hAnsiTheme="majorHAnsi" w:cstheme="majorHAnsi"/>
-        </w:rPr>
-        <w:t>fooar</w:t>
-      </w:r>
-      <w:proofErr w:type="spellEnd"/>
-      <w:r>
-        <w:rPr>
-          <w:rStyle w:val="HTMLSample"/>
-          <w:rFonts w:asciiTheme="majorHAnsi" w:hAnsiTheme="majorHAnsi" w:cstheme="majorHAnsi"/>
-        </w:rPr>
-        <w:t>'</w:t>
-      </w:r>
-      <w:r>
-        <w:rPr>
-          <w:rFonts w:asciiTheme="majorHAnsi" w:hAnsiTheme="majorHAnsi" w:cstheme="majorHAnsi"/>
-        </w:rPr>
-        <w:t> or </w:t>
-      </w:r>
-      <w:r>
-        <w:rPr>
-          <w:rStyle w:val="HTMLSample"/>
-          <w:rFonts w:asciiTheme="majorHAnsi" w:hAnsiTheme="majorHAnsi" w:cstheme="majorHAnsi"/>
-        </w:rPr>
-        <w:t>`</w:t>
-      </w:r>
-      <w:proofErr w:type="spellStart"/>
-      <w:r>
-        <w:rPr>
-          <w:rStyle w:val="HTMLSample"/>
-          <w:rFonts w:asciiTheme="majorHAnsi" w:hAnsiTheme="majorHAnsi" w:cstheme="majorHAnsi"/>
-        </w:rPr>
-        <w:t>fobar</w:t>
-      </w:r>
-      <w:proofErr w:type="spellEnd"/>
-      <w:r>
-        <w:rPr>
-          <w:rStyle w:val="HTMLSample"/>
-          <w:rFonts w:asciiTheme="majorHAnsi" w:hAnsiTheme="majorHAnsi" w:cstheme="majorHAnsi"/>
-        </w:rPr>
-        <w:t>'</w:t>
-      </w:r>
-      <w:r>
-        <w:rPr>
-          <w:rFonts w:asciiTheme="majorHAnsi" w:hAnsiTheme="majorHAnsi" w:cstheme="majorHAnsi"/>
-        </w:rPr>
-        <w:t>. (</w:t>
-      </w:r>
-      <w:r>
-        <w:rPr>
-          <w:rStyle w:val="HTMLSample"/>
-          <w:rFonts w:asciiTheme="majorHAnsi" w:hAnsiTheme="majorHAnsi" w:cstheme="majorHAnsi"/>
-        </w:rPr>
-        <w:t>`</w:t>
-      </w:r>
-      <w:proofErr w:type="spellStart"/>
-      <w:r>
-        <w:rPr>
-          <w:rStyle w:val="HTMLSample"/>
-          <w:rFonts w:asciiTheme="majorHAnsi" w:hAnsiTheme="majorHAnsi" w:cstheme="majorHAnsi"/>
-        </w:rPr>
-        <w:t>foo|bar</w:t>
-      </w:r>
-      <w:proofErr w:type="spellEnd"/>
-      <w:r>
-        <w:rPr>
-          <w:rStyle w:val="HTMLSample"/>
-          <w:rFonts w:asciiTheme="majorHAnsi" w:hAnsiTheme="majorHAnsi" w:cstheme="majorHAnsi"/>
-        </w:rPr>
-        <w:t>'</w:t>
+        <w:t>`foo|bar'</w:t>
       </w:r>
       <w:r>
         <w:rPr>
@@ -7113,97 +6956,33 @@
           <w:rStyle w:val="HTMLSample"/>
           <w:rFonts w:asciiTheme="majorHAnsi" w:hAnsiTheme="majorHAnsi" w:cstheme="majorHAnsi"/>
         </w:rPr>
-        <w:t>`(</w:t>
-      </w:r>
-      <w:proofErr w:type="spellStart"/>
+        <w:t>`(fooq|foo)*(qbarquux|bar)'</w:t>
+      </w:r>
+      <w:r>
+        <w:rPr>
+          <w:rFonts w:asciiTheme="majorHAnsi" w:hAnsiTheme="majorHAnsi" w:cstheme="majorHAnsi"/>
+        </w:rPr>
+        <w:t> against </w:t>
+      </w:r>
       <w:r>
         <w:rPr>
           <w:rStyle w:val="HTMLSample"/>
           <w:rFonts w:asciiTheme="majorHAnsi" w:hAnsiTheme="majorHAnsi" w:cstheme="majorHAnsi"/>
         </w:rPr>
-        <w:t>fooq|foo</w:t>
-      </w:r>
-      <w:proofErr w:type="spellEnd"/>
+        <w:t>`fooqbarquux'</w:t>
+      </w:r>
+      <w:r>
+        <w:rPr>
+          <w:rFonts w:asciiTheme="majorHAnsi" w:hAnsiTheme="majorHAnsi" w:cstheme="majorHAnsi"/>
+        </w:rPr>
+        <w:t>, it cannot take, say, the first ("depth-first") combination it could match, since then it would be content to match just </w:t>
+      </w:r>
       <w:r>
         <w:rPr>
           <w:rStyle w:val="HTMLSample"/>
           <w:rFonts w:asciiTheme="majorHAnsi" w:hAnsiTheme="majorHAnsi" w:cstheme="majorHAnsi"/>
         </w:rPr>
-        <w:t>)*(</w:t>
-      </w:r>
-      <w:proofErr w:type="spellStart"/>
-      <w:r>
-        <w:rPr>
-          <w:rStyle w:val="HTMLSample"/>
-          <w:rFonts w:asciiTheme="majorHAnsi" w:hAnsiTheme="majorHAnsi" w:cstheme="majorHAnsi"/>
-        </w:rPr>
-        <w:t>qbarquux|bar</w:t>
-      </w:r>
-      <w:proofErr w:type="spellEnd"/>
-      <w:r>
-        <w:rPr>
-          <w:rStyle w:val="HTMLSample"/>
-          <w:rFonts w:asciiTheme="majorHAnsi" w:hAnsiTheme="majorHAnsi" w:cstheme="majorHAnsi"/>
-        </w:rPr>
-        <w:t>)'</w:t>
-      </w:r>
-      <w:r>
-        <w:rPr>
-          <w:rFonts w:asciiTheme="majorHAnsi" w:hAnsiTheme="majorHAnsi" w:cstheme="majorHAnsi"/>
-        </w:rPr>
-        <w:t> against </w:t>
-      </w:r>
-      <w:r>
-        <w:rPr>
-          <w:rStyle w:val="HTMLSample"/>
-          <w:rFonts w:asciiTheme="majorHAnsi" w:hAnsiTheme="majorHAnsi" w:cstheme="majorHAnsi"/>
-        </w:rPr>
-        <w:t>`</w:t>
-      </w:r>
-      <w:proofErr w:type="spellStart"/>
-      <w:r>
-        <w:rPr>
-          <w:rStyle w:val="HTMLSample"/>
-          <w:rFonts w:asciiTheme="majorHAnsi" w:hAnsiTheme="majorHAnsi" w:cstheme="majorHAnsi"/>
-        </w:rPr>
-        <w:t>fooqbarquux</w:t>
-      </w:r>
-      <w:proofErr w:type="spellEnd"/>
-      <w:r>
-        <w:rPr>
-          <w:rStyle w:val="HTMLSample"/>
-          <w:rFonts w:asciiTheme="majorHAnsi" w:hAnsiTheme="majorHAnsi" w:cstheme="majorHAnsi"/>
-        </w:rPr>
-        <w:t>'</w:t>
-      </w:r>
-      <w:r>
-        <w:rPr>
-          <w:rFonts w:asciiTheme="majorHAnsi" w:hAnsiTheme="majorHAnsi" w:cstheme="majorHAnsi"/>
-        </w:rPr>
-        <w:t>, it cannot take, say, the first ("depth-first") combination it could match, since then it would be content to match just </w:t>
-      </w:r>
-      <w:r>
-        <w:rPr>
-          <w:rStyle w:val="HTMLSample"/>
-          <w:rFonts w:asciiTheme="majorHAnsi" w:hAnsiTheme="majorHAnsi" w:cstheme="majorHAnsi"/>
-        </w:rPr>
-        <w:t>`</w:t>
-      </w:r>
-      <w:proofErr w:type="spellStart"/>
-      <w:r>
-        <w:rPr>
-          <w:rStyle w:val="HTMLSample"/>
-          <w:rFonts w:asciiTheme="majorHAnsi" w:hAnsiTheme="majorHAnsi" w:cstheme="majorHAnsi"/>
-        </w:rPr>
-        <w:t>fooqbar</w:t>
-      </w:r>
-      <w:proofErr w:type="spellEnd"/>
-      <w:r>
-        <w:rPr>
-          <w:rStyle w:val="HTMLSample"/>
-          <w:rFonts w:asciiTheme="majorHAnsi" w:hAnsiTheme="majorHAnsi" w:cstheme="majorHAnsi"/>
-        </w:rPr>
-        <w:t>'</w:t>
+        <w:t>`fooqbar'</w:t>
       </w:r>
       <w:r>
         <w:rPr>
@@ -7214,21 +6993,1217 @@
     </w:p>
     <w:p>
       <w:pPr>
+        <w:rPr>
+          <w:rFonts w:asciiTheme="majorHAnsi" w:hAnsiTheme="majorHAnsi" w:cstheme="majorHAnsi"/>
+          <w:sz w:val="24"/>
+          <w:szCs w:val="24"/>
+        </w:rPr>
+      </w:pPr>
+    </w:p>
+    <w:p>
+      <w:pPr>
+        <w:pStyle w:val="Heading2"/>
+      </w:pPr>
+      <w:r>
+        <w:t>Infix and Postfix Regular Expressions</w:t>
+      </w:r>
+    </w:p>
+    <w:p>
+      <w:r>
+        <w:t xml:space="preserve">(References </w:t>
+      </w:r>
+      <w:hyperlink r:id="rId22" w:history="1">
+        <w:r>
+          <w:rPr>
+            <w:rStyle w:val="Hyperlink"/>
+          </w:rPr>
+          <w:t>http://interactivepython.org/runestone/static/pythonds/BasicDS/InfixPrefixandPostfixExpressions.html</w:t>
+        </w:r>
+      </w:hyperlink>
+      <w:r>
+        <w:t>)</w:t>
+      </w:r>
+    </w:p>
+    <w:p/>
+    <w:tbl>
+      <w:tblPr>
+        <w:tblW w:w="10000" w:type="dxa"/>
+        <w:shd w:val="clear" w:color="auto" w:fill="FFFFFF"/>
+        <w:tblCellMar>
+          <w:top w:w="15" w:type="dxa"/>
+          <w:left w:w="15" w:type="dxa"/>
+          <w:bottom w:w="15" w:type="dxa"/>
+          <w:right w:w="15" w:type="dxa"/>
+        </w:tblCellMar>
+        <w:tblLook w:val="04A0" w:firstRow="1" w:lastRow="0" w:firstColumn="1" w:lastColumn="0" w:noHBand="0" w:noVBand="1"/>
+      </w:tblPr>
+      <w:tblGrid>
+        <w:gridCol w:w="4394"/>
+        <w:gridCol w:w="580"/>
+        <w:gridCol w:w="5026"/>
+      </w:tblGrid>
+      <w:tr>
+        <w:trPr>
+          <w:tblHeader/>
+        </w:trPr>
+        <w:tc>
+          <w:tcPr>
+            <w:tcW w:w="0" w:type="auto"/>
+            <w:tcBorders>
+              <w:top w:val="nil"/>
+              <w:bottom w:val="single" w:sz="12" w:space="0" w:color="DDDDDD"/>
+            </w:tcBorders>
+            <w:shd w:val="clear" w:color="auto" w:fill="FFFFFF"/>
+            <w:tcMar>
+              <w:top w:w="120" w:type="dxa"/>
+              <w:left w:w="120" w:type="dxa"/>
+              <w:bottom w:w="120" w:type="dxa"/>
+              <w:right w:w="120" w:type="dxa"/>
+            </w:tcMar>
+            <w:vAlign w:val="bottom"/>
+            <w:hideMark/>
+          </w:tcPr>
+          <w:p>
+            <w:pPr>
+              <w:spacing w:after="300" w:line="240" w:lineRule="auto"/>
+              <w:rPr>
+                <w:rFonts w:ascii="Helvetica" w:eastAsia="Times New Roman" w:hAnsi="Helvetica" w:cs="Times New Roman"/>
+                <w:b/>
+                <w:bCs/>
+                <w:color w:val="333333"/>
+                <w:sz w:val="21"/>
+                <w:szCs w:val="21"/>
+                <w:lang w:eastAsia="en-IE"/>
+              </w:rPr>
+            </w:pPr>
+            <w:r>
+              <w:rPr>
+                <w:rFonts w:ascii="Helvetica" w:eastAsia="Times New Roman" w:hAnsi="Helvetica" w:cs="Times New Roman"/>
+                <w:b/>
+                <w:bCs/>
+                <w:color w:val="333333"/>
+                <w:sz w:val="21"/>
+                <w:szCs w:val="21"/>
+                <w:lang w:eastAsia="en-IE"/>
+              </w:rPr>
+              <w:t>Infix Expression</w:t>
+            </w:r>
+          </w:p>
+        </w:tc>
+        <w:tc>
+          <w:tcPr>
+            <w:tcW w:w="0" w:type="auto"/>
+            <w:tcBorders>
+              <w:top w:val="nil"/>
+              <w:bottom w:val="single" w:sz="12" w:space="0" w:color="DDDDDD"/>
+            </w:tcBorders>
+            <w:shd w:val="clear" w:color="auto" w:fill="FFFFFF"/>
+            <w:tcMar>
+              <w:top w:w="120" w:type="dxa"/>
+              <w:left w:w="120" w:type="dxa"/>
+              <w:bottom w:w="120" w:type="dxa"/>
+              <w:right w:w="120" w:type="dxa"/>
+            </w:tcMar>
+            <w:vAlign w:val="bottom"/>
+            <w:hideMark/>
+          </w:tcPr>
+          <w:p>
+            <w:pPr>
+              <w:spacing w:after="300" w:line="240" w:lineRule="auto"/>
+              <w:rPr>
+                <w:rFonts w:ascii="Helvetica" w:eastAsia="Times New Roman" w:hAnsi="Helvetica" w:cs="Times New Roman"/>
+                <w:b/>
+                <w:bCs/>
+                <w:color w:val="333333"/>
+                <w:sz w:val="21"/>
+                <w:szCs w:val="21"/>
+                <w:lang w:eastAsia="en-IE"/>
+              </w:rPr>
+            </w:pPr>
+          </w:p>
+        </w:tc>
+        <w:tc>
+          <w:tcPr>
+            <w:tcW w:w="0" w:type="auto"/>
+            <w:tcBorders>
+              <w:top w:val="nil"/>
+              <w:bottom w:val="single" w:sz="12" w:space="0" w:color="DDDDDD"/>
+            </w:tcBorders>
+            <w:shd w:val="clear" w:color="auto" w:fill="FFFFFF"/>
+            <w:tcMar>
+              <w:top w:w="120" w:type="dxa"/>
+              <w:left w:w="120" w:type="dxa"/>
+              <w:bottom w:w="120" w:type="dxa"/>
+              <w:right w:w="120" w:type="dxa"/>
+            </w:tcMar>
+            <w:vAlign w:val="bottom"/>
+            <w:hideMark/>
+          </w:tcPr>
+          <w:p>
+            <w:pPr>
+              <w:spacing w:after="300" w:line="240" w:lineRule="auto"/>
+              <w:rPr>
+                <w:rFonts w:ascii="Helvetica" w:eastAsia="Times New Roman" w:hAnsi="Helvetica" w:cs="Times New Roman"/>
+                <w:b/>
+                <w:bCs/>
+                <w:color w:val="333333"/>
+                <w:sz w:val="21"/>
+                <w:szCs w:val="21"/>
+                <w:lang w:eastAsia="en-IE"/>
+              </w:rPr>
+            </w:pPr>
+            <w:r>
+              <w:rPr>
+                <w:rFonts w:ascii="Helvetica" w:eastAsia="Times New Roman" w:hAnsi="Helvetica" w:cs="Times New Roman"/>
+                <w:b/>
+                <w:bCs/>
+                <w:color w:val="333333"/>
+                <w:sz w:val="21"/>
+                <w:szCs w:val="21"/>
+                <w:lang w:eastAsia="en-IE"/>
+              </w:rPr>
+              <w:t>Postfix Expression</w:t>
+            </w:r>
+          </w:p>
+        </w:tc>
+      </w:tr>
+      <w:tr>
+        <w:tc>
+          <w:tcPr>
+            <w:tcW w:w="0" w:type="auto"/>
+            <w:tcBorders>
+              <w:top w:val="single" w:sz="6" w:space="0" w:color="DDDDDD"/>
+            </w:tcBorders>
+            <w:shd w:val="clear" w:color="auto" w:fill="FFFFFF"/>
+            <w:tcMar>
+              <w:top w:w="120" w:type="dxa"/>
+              <w:left w:w="120" w:type="dxa"/>
+              <w:bottom w:w="120" w:type="dxa"/>
+              <w:right w:w="120" w:type="dxa"/>
+            </w:tcMar>
+            <w:hideMark/>
+          </w:tcPr>
+          <w:p>
+            <w:pPr>
+              <w:spacing w:after="300" w:line="240" w:lineRule="auto"/>
+              <w:rPr>
+                <w:rFonts w:ascii="Helvetica" w:eastAsia="Times New Roman" w:hAnsi="Helvetica" w:cs="Times New Roman"/>
+                <w:color w:val="333333"/>
+                <w:sz w:val="21"/>
+                <w:szCs w:val="21"/>
+                <w:lang w:eastAsia="en-IE"/>
+              </w:rPr>
+            </w:pPr>
+            <w:r>
+              <w:rPr>
+                <w:rFonts w:ascii="Helvetica" w:eastAsia="Times New Roman" w:hAnsi="Helvetica" w:cs="Times New Roman"/>
+                <w:color w:val="333333"/>
+                <w:sz w:val="21"/>
+                <w:szCs w:val="21"/>
+                <w:lang w:eastAsia="en-IE"/>
+              </w:rPr>
+              <w:t>A + B</w:t>
+            </w:r>
+          </w:p>
+        </w:tc>
+        <w:tc>
+          <w:tcPr>
+            <w:tcW w:w="0" w:type="auto"/>
+            <w:tcBorders>
+              <w:top w:val="single" w:sz="6" w:space="0" w:color="DDDDDD"/>
+            </w:tcBorders>
+            <w:shd w:val="clear" w:color="auto" w:fill="FFFFFF"/>
+            <w:tcMar>
+              <w:top w:w="120" w:type="dxa"/>
+              <w:left w:w="120" w:type="dxa"/>
+              <w:bottom w:w="120" w:type="dxa"/>
+              <w:right w:w="120" w:type="dxa"/>
+            </w:tcMar>
+            <w:hideMark/>
+          </w:tcPr>
+          <w:p>
+            <w:pPr>
+              <w:spacing w:after="300" w:line="240" w:lineRule="auto"/>
+              <w:rPr>
+                <w:rFonts w:ascii="Helvetica" w:eastAsia="Times New Roman" w:hAnsi="Helvetica" w:cs="Times New Roman"/>
+                <w:color w:val="333333"/>
+                <w:sz w:val="21"/>
+                <w:szCs w:val="21"/>
+                <w:lang w:eastAsia="en-IE"/>
+              </w:rPr>
+            </w:pPr>
+          </w:p>
+        </w:tc>
+        <w:tc>
+          <w:tcPr>
+            <w:tcW w:w="0" w:type="auto"/>
+            <w:tcBorders>
+              <w:top w:val="single" w:sz="6" w:space="0" w:color="DDDDDD"/>
+            </w:tcBorders>
+            <w:shd w:val="clear" w:color="auto" w:fill="FFFFFF"/>
+            <w:tcMar>
+              <w:top w:w="120" w:type="dxa"/>
+              <w:left w:w="120" w:type="dxa"/>
+              <w:bottom w:w="120" w:type="dxa"/>
+              <w:right w:w="120" w:type="dxa"/>
+            </w:tcMar>
+            <w:hideMark/>
+          </w:tcPr>
+          <w:p>
+            <w:pPr>
+              <w:spacing w:after="300" w:line="240" w:lineRule="auto"/>
+              <w:rPr>
+                <w:rFonts w:ascii="Helvetica" w:eastAsia="Times New Roman" w:hAnsi="Helvetica" w:cs="Times New Roman"/>
+                <w:color w:val="333333"/>
+                <w:sz w:val="21"/>
+                <w:szCs w:val="21"/>
+                <w:lang w:eastAsia="en-IE"/>
+              </w:rPr>
+            </w:pPr>
+            <w:r>
+              <w:rPr>
+                <w:rFonts w:ascii="Helvetica" w:eastAsia="Times New Roman" w:hAnsi="Helvetica" w:cs="Times New Roman"/>
+                <w:color w:val="333333"/>
+                <w:sz w:val="21"/>
+                <w:szCs w:val="21"/>
+                <w:lang w:eastAsia="en-IE"/>
+              </w:rPr>
+              <w:t>A B +</w:t>
+            </w:r>
+          </w:p>
+        </w:tc>
+      </w:tr>
+      <w:tr>
+        <w:tc>
+          <w:tcPr>
+            <w:tcW w:w="0" w:type="auto"/>
+            <w:tcBorders>
+              <w:top w:val="single" w:sz="6" w:space="0" w:color="DDDDDD"/>
+            </w:tcBorders>
+            <w:shd w:val="clear" w:color="auto" w:fill="FFFFFF"/>
+            <w:tcMar>
+              <w:top w:w="120" w:type="dxa"/>
+              <w:left w:w="120" w:type="dxa"/>
+              <w:bottom w:w="120" w:type="dxa"/>
+              <w:right w:w="120" w:type="dxa"/>
+            </w:tcMar>
+            <w:hideMark/>
+          </w:tcPr>
+          <w:p>
+            <w:pPr>
+              <w:spacing w:after="300" w:line="240" w:lineRule="auto"/>
+              <w:rPr>
+                <w:rFonts w:ascii="Helvetica" w:eastAsia="Times New Roman" w:hAnsi="Helvetica" w:cs="Times New Roman"/>
+                <w:color w:val="333333"/>
+                <w:sz w:val="21"/>
+                <w:szCs w:val="21"/>
+                <w:lang w:eastAsia="en-IE"/>
+              </w:rPr>
+            </w:pPr>
+            <w:r>
+              <w:rPr>
+                <w:rFonts w:ascii="Helvetica" w:eastAsia="Times New Roman" w:hAnsi="Helvetica" w:cs="Times New Roman"/>
+                <w:color w:val="333333"/>
+                <w:sz w:val="21"/>
+                <w:szCs w:val="21"/>
+                <w:lang w:eastAsia="en-IE"/>
+              </w:rPr>
+              <w:t>A + B * C</w:t>
+            </w:r>
+          </w:p>
+        </w:tc>
+        <w:tc>
+          <w:tcPr>
+            <w:tcW w:w="0" w:type="auto"/>
+            <w:tcBorders>
+              <w:top w:val="single" w:sz="6" w:space="0" w:color="DDDDDD"/>
+            </w:tcBorders>
+            <w:shd w:val="clear" w:color="auto" w:fill="FFFFFF"/>
+            <w:tcMar>
+              <w:top w:w="120" w:type="dxa"/>
+              <w:left w:w="120" w:type="dxa"/>
+              <w:bottom w:w="120" w:type="dxa"/>
+              <w:right w:w="120" w:type="dxa"/>
+            </w:tcMar>
+            <w:hideMark/>
+          </w:tcPr>
+          <w:p>
+            <w:pPr>
+              <w:spacing w:after="300" w:line="240" w:lineRule="auto"/>
+              <w:rPr>
+                <w:rFonts w:ascii="Helvetica" w:eastAsia="Times New Roman" w:hAnsi="Helvetica" w:cs="Times New Roman"/>
+                <w:color w:val="333333"/>
+                <w:sz w:val="21"/>
+                <w:szCs w:val="21"/>
+                <w:lang w:eastAsia="en-IE"/>
+              </w:rPr>
+            </w:pPr>
+          </w:p>
+        </w:tc>
+        <w:tc>
+          <w:tcPr>
+            <w:tcW w:w="0" w:type="auto"/>
+            <w:tcBorders>
+              <w:top w:val="single" w:sz="6" w:space="0" w:color="DDDDDD"/>
+            </w:tcBorders>
+            <w:shd w:val="clear" w:color="auto" w:fill="FFFFFF"/>
+            <w:tcMar>
+              <w:top w:w="120" w:type="dxa"/>
+              <w:left w:w="120" w:type="dxa"/>
+              <w:bottom w:w="120" w:type="dxa"/>
+              <w:right w:w="120" w:type="dxa"/>
+            </w:tcMar>
+            <w:hideMark/>
+          </w:tcPr>
+          <w:p>
+            <w:pPr>
+              <w:spacing w:after="300" w:line="240" w:lineRule="auto"/>
+              <w:rPr>
+                <w:rFonts w:ascii="Helvetica" w:eastAsia="Times New Roman" w:hAnsi="Helvetica" w:cs="Times New Roman"/>
+                <w:color w:val="333333"/>
+                <w:sz w:val="21"/>
+                <w:szCs w:val="21"/>
+                <w:lang w:eastAsia="en-IE"/>
+              </w:rPr>
+            </w:pPr>
+            <w:r>
+              <w:rPr>
+                <w:rFonts w:ascii="Helvetica" w:eastAsia="Times New Roman" w:hAnsi="Helvetica" w:cs="Times New Roman"/>
+                <w:color w:val="333333"/>
+                <w:sz w:val="21"/>
+                <w:szCs w:val="21"/>
+                <w:lang w:eastAsia="en-IE"/>
+              </w:rPr>
+              <w:t>A B C * +</w:t>
+            </w:r>
+          </w:p>
+        </w:tc>
+      </w:tr>
+      <w:tr>
+        <w:tc>
+          <w:tcPr>
+            <w:tcW w:w="0" w:type="auto"/>
+            <w:tcBorders>
+              <w:top w:val="single" w:sz="6" w:space="0" w:color="DDDDDD"/>
+            </w:tcBorders>
+            <w:shd w:val="clear" w:color="auto" w:fill="FFFFFF"/>
+            <w:tcMar>
+              <w:top w:w="120" w:type="dxa"/>
+              <w:left w:w="120" w:type="dxa"/>
+              <w:bottom w:w="120" w:type="dxa"/>
+              <w:right w:w="120" w:type="dxa"/>
+            </w:tcMar>
+            <w:hideMark/>
+          </w:tcPr>
+          <w:p>
+            <w:pPr>
+              <w:spacing w:after="300" w:line="240" w:lineRule="auto"/>
+              <w:rPr>
+                <w:rFonts w:ascii="Helvetica" w:eastAsia="Times New Roman" w:hAnsi="Helvetica" w:cs="Times New Roman"/>
+                <w:color w:val="333333"/>
+                <w:sz w:val="21"/>
+                <w:szCs w:val="21"/>
+                <w:lang w:eastAsia="en-IE"/>
+              </w:rPr>
+            </w:pPr>
+            <w:r>
+              <w:rPr>
+                <w:rFonts w:ascii="Helvetica" w:eastAsia="Times New Roman" w:hAnsi="Helvetica" w:cs="Times New Roman"/>
+                <w:color w:val="333333"/>
+                <w:sz w:val="21"/>
+                <w:szCs w:val="21"/>
+                <w:lang w:eastAsia="en-IE"/>
+              </w:rPr>
+              <w:t>A + B * C + D</w:t>
+            </w:r>
+          </w:p>
+        </w:tc>
+        <w:tc>
+          <w:tcPr>
+            <w:tcW w:w="0" w:type="auto"/>
+            <w:tcBorders>
+              <w:top w:val="single" w:sz="6" w:space="0" w:color="DDDDDD"/>
+            </w:tcBorders>
+            <w:shd w:val="clear" w:color="auto" w:fill="FFFFFF"/>
+            <w:tcMar>
+              <w:top w:w="120" w:type="dxa"/>
+              <w:left w:w="120" w:type="dxa"/>
+              <w:bottom w:w="120" w:type="dxa"/>
+              <w:right w:w="120" w:type="dxa"/>
+            </w:tcMar>
+            <w:hideMark/>
+          </w:tcPr>
+          <w:p>
+            <w:pPr>
+              <w:spacing w:after="300" w:line="240" w:lineRule="auto"/>
+              <w:rPr>
+                <w:rFonts w:ascii="Helvetica" w:eastAsia="Times New Roman" w:hAnsi="Helvetica" w:cs="Times New Roman"/>
+                <w:color w:val="333333"/>
+                <w:sz w:val="21"/>
+                <w:szCs w:val="21"/>
+                <w:lang w:eastAsia="en-IE"/>
+              </w:rPr>
+            </w:pPr>
+          </w:p>
+        </w:tc>
+        <w:tc>
+          <w:tcPr>
+            <w:tcW w:w="0" w:type="auto"/>
+            <w:tcBorders>
+              <w:top w:val="single" w:sz="6" w:space="0" w:color="DDDDDD"/>
+            </w:tcBorders>
+            <w:shd w:val="clear" w:color="auto" w:fill="FFFFFF"/>
+            <w:tcMar>
+              <w:top w:w="120" w:type="dxa"/>
+              <w:left w:w="120" w:type="dxa"/>
+              <w:bottom w:w="120" w:type="dxa"/>
+              <w:right w:w="120" w:type="dxa"/>
+            </w:tcMar>
+            <w:hideMark/>
+          </w:tcPr>
+          <w:p>
+            <w:pPr>
+              <w:spacing w:after="300" w:line="240" w:lineRule="auto"/>
+              <w:rPr>
+                <w:rFonts w:ascii="Helvetica" w:eastAsia="Times New Roman" w:hAnsi="Helvetica" w:cs="Times New Roman"/>
+                <w:color w:val="333333"/>
+                <w:sz w:val="21"/>
+                <w:szCs w:val="21"/>
+                <w:lang w:eastAsia="en-IE"/>
+              </w:rPr>
+            </w:pPr>
+            <w:r>
+              <w:rPr>
+                <w:rFonts w:ascii="Helvetica" w:eastAsia="Times New Roman" w:hAnsi="Helvetica" w:cs="Times New Roman"/>
+                <w:color w:val="333333"/>
+                <w:sz w:val="21"/>
+                <w:szCs w:val="21"/>
+                <w:lang w:eastAsia="en-IE"/>
+              </w:rPr>
+              <w:t>A B C * + D +</w:t>
+            </w:r>
+          </w:p>
+        </w:tc>
+      </w:tr>
+      <w:tr>
+        <w:tc>
+          <w:tcPr>
+            <w:tcW w:w="0" w:type="auto"/>
+            <w:tcBorders>
+              <w:top w:val="single" w:sz="6" w:space="0" w:color="DDDDDD"/>
+            </w:tcBorders>
+            <w:shd w:val="clear" w:color="auto" w:fill="FFFFFF"/>
+            <w:tcMar>
+              <w:top w:w="120" w:type="dxa"/>
+              <w:left w:w="120" w:type="dxa"/>
+              <w:bottom w:w="120" w:type="dxa"/>
+              <w:right w:w="120" w:type="dxa"/>
+            </w:tcMar>
+            <w:hideMark/>
+          </w:tcPr>
+          <w:p>
+            <w:pPr>
+              <w:spacing w:after="300" w:line="240" w:lineRule="auto"/>
+              <w:rPr>
+                <w:rFonts w:ascii="Helvetica" w:eastAsia="Times New Roman" w:hAnsi="Helvetica" w:cs="Times New Roman"/>
+                <w:color w:val="333333"/>
+                <w:sz w:val="21"/>
+                <w:szCs w:val="21"/>
+                <w:lang w:eastAsia="en-IE"/>
+              </w:rPr>
+            </w:pPr>
+            <w:r>
+              <w:rPr>
+                <w:rFonts w:ascii="Helvetica" w:eastAsia="Times New Roman" w:hAnsi="Helvetica" w:cs="Times New Roman"/>
+                <w:color w:val="333333"/>
+                <w:sz w:val="21"/>
+                <w:szCs w:val="21"/>
+                <w:lang w:eastAsia="en-IE"/>
+              </w:rPr>
+              <w:t>(A + B) * (C + D)</w:t>
+            </w:r>
+          </w:p>
+        </w:tc>
+        <w:tc>
+          <w:tcPr>
+            <w:tcW w:w="0" w:type="auto"/>
+            <w:tcBorders>
+              <w:top w:val="single" w:sz="6" w:space="0" w:color="DDDDDD"/>
+            </w:tcBorders>
+            <w:shd w:val="clear" w:color="auto" w:fill="FFFFFF"/>
+            <w:tcMar>
+              <w:top w:w="120" w:type="dxa"/>
+              <w:left w:w="120" w:type="dxa"/>
+              <w:bottom w:w="120" w:type="dxa"/>
+              <w:right w:w="120" w:type="dxa"/>
+            </w:tcMar>
+            <w:hideMark/>
+          </w:tcPr>
+          <w:p>
+            <w:pPr>
+              <w:spacing w:after="300" w:line="240" w:lineRule="auto"/>
+              <w:rPr>
+                <w:rFonts w:ascii="Helvetica" w:eastAsia="Times New Roman" w:hAnsi="Helvetica" w:cs="Times New Roman"/>
+                <w:color w:val="333333"/>
+                <w:sz w:val="21"/>
+                <w:szCs w:val="21"/>
+                <w:lang w:eastAsia="en-IE"/>
+              </w:rPr>
+            </w:pPr>
+          </w:p>
+        </w:tc>
+        <w:tc>
+          <w:tcPr>
+            <w:tcW w:w="0" w:type="auto"/>
+            <w:tcBorders>
+              <w:top w:val="single" w:sz="6" w:space="0" w:color="DDDDDD"/>
+            </w:tcBorders>
+            <w:shd w:val="clear" w:color="auto" w:fill="FFFFFF"/>
+            <w:tcMar>
+              <w:top w:w="120" w:type="dxa"/>
+              <w:left w:w="120" w:type="dxa"/>
+              <w:bottom w:w="120" w:type="dxa"/>
+              <w:right w:w="120" w:type="dxa"/>
+            </w:tcMar>
+            <w:hideMark/>
+          </w:tcPr>
+          <w:p>
+            <w:pPr>
+              <w:spacing w:after="300" w:line="240" w:lineRule="auto"/>
+              <w:rPr>
+                <w:rFonts w:ascii="Helvetica" w:eastAsia="Times New Roman" w:hAnsi="Helvetica" w:cs="Times New Roman"/>
+                <w:color w:val="333333"/>
+                <w:sz w:val="21"/>
+                <w:szCs w:val="21"/>
+                <w:lang w:eastAsia="en-IE"/>
+              </w:rPr>
+            </w:pPr>
+            <w:r>
+              <w:rPr>
+                <w:rFonts w:ascii="Helvetica" w:eastAsia="Times New Roman" w:hAnsi="Helvetica" w:cs="Times New Roman"/>
+                <w:color w:val="333333"/>
+                <w:sz w:val="21"/>
+                <w:szCs w:val="21"/>
+                <w:lang w:eastAsia="en-IE"/>
+              </w:rPr>
+              <w:t>A B + C D + *</w:t>
+            </w:r>
+          </w:p>
+        </w:tc>
+      </w:tr>
+      <w:tr>
+        <w:trPr>
+          <w:trHeight w:val="358"/>
+        </w:trPr>
+        <w:tc>
+          <w:tcPr>
+            <w:tcW w:w="0" w:type="auto"/>
+            <w:tcBorders>
+              <w:top w:val="single" w:sz="6" w:space="0" w:color="DDDDDD"/>
+            </w:tcBorders>
+            <w:shd w:val="clear" w:color="auto" w:fill="FFFFFF"/>
+            <w:tcMar>
+              <w:top w:w="120" w:type="dxa"/>
+              <w:left w:w="120" w:type="dxa"/>
+              <w:bottom w:w="120" w:type="dxa"/>
+              <w:right w:w="120" w:type="dxa"/>
+            </w:tcMar>
+            <w:hideMark/>
+          </w:tcPr>
+          <w:p>
+            <w:pPr>
+              <w:spacing w:after="300" w:line="240" w:lineRule="auto"/>
+              <w:rPr>
+                <w:rFonts w:ascii="Helvetica" w:eastAsia="Times New Roman" w:hAnsi="Helvetica" w:cs="Times New Roman"/>
+                <w:color w:val="333333"/>
+                <w:sz w:val="21"/>
+                <w:szCs w:val="21"/>
+                <w:lang w:eastAsia="en-IE"/>
+              </w:rPr>
+            </w:pPr>
+            <w:r>
+              <w:rPr>
+                <w:rFonts w:ascii="Helvetica" w:eastAsia="Times New Roman" w:hAnsi="Helvetica" w:cs="Times New Roman"/>
+                <w:color w:val="333333"/>
+                <w:sz w:val="21"/>
+                <w:szCs w:val="21"/>
+                <w:lang w:eastAsia="en-IE"/>
+              </w:rPr>
+              <w:t>A * B + C * D</w:t>
+            </w:r>
+          </w:p>
+        </w:tc>
+        <w:tc>
+          <w:tcPr>
+            <w:tcW w:w="0" w:type="auto"/>
+            <w:tcBorders>
+              <w:top w:val="single" w:sz="6" w:space="0" w:color="DDDDDD"/>
+            </w:tcBorders>
+            <w:shd w:val="clear" w:color="auto" w:fill="FFFFFF"/>
+            <w:tcMar>
+              <w:top w:w="120" w:type="dxa"/>
+              <w:left w:w="120" w:type="dxa"/>
+              <w:bottom w:w="120" w:type="dxa"/>
+              <w:right w:w="120" w:type="dxa"/>
+            </w:tcMar>
+            <w:hideMark/>
+          </w:tcPr>
+          <w:p>
+            <w:pPr>
+              <w:spacing w:after="300" w:line="240" w:lineRule="auto"/>
+              <w:rPr>
+                <w:rFonts w:ascii="Helvetica" w:eastAsia="Times New Roman" w:hAnsi="Helvetica" w:cs="Times New Roman"/>
+                <w:color w:val="333333"/>
+                <w:sz w:val="21"/>
+                <w:szCs w:val="21"/>
+                <w:lang w:eastAsia="en-IE"/>
+              </w:rPr>
+            </w:pPr>
+          </w:p>
+        </w:tc>
+        <w:tc>
+          <w:tcPr>
+            <w:tcW w:w="0" w:type="auto"/>
+            <w:tcBorders>
+              <w:top w:val="single" w:sz="6" w:space="0" w:color="DDDDDD"/>
+            </w:tcBorders>
+            <w:shd w:val="clear" w:color="auto" w:fill="FFFFFF"/>
+            <w:tcMar>
+              <w:top w:w="120" w:type="dxa"/>
+              <w:left w:w="120" w:type="dxa"/>
+              <w:bottom w:w="120" w:type="dxa"/>
+              <w:right w:w="120" w:type="dxa"/>
+            </w:tcMar>
+            <w:hideMark/>
+          </w:tcPr>
+          <w:p>
+            <w:pPr>
+              <w:spacing w:after="300" w:line="240" w:lineRule="auto"/>
+              <w:rPr>
+                <w:rFonts w:ascii="Helvetica" w:eastAsia="Times New Roman" w:hAnsi="Helvetica" w:cs="Times New Roman"/>
+                <w:color w:val="333333"/>
+                <w:sz w:val="21"/>
+                <w:szCs w:val="21"/>
+                <w:lang w:eastAsia="en-IE"/>
+              </w:rPr>
+            </w:pPr>
+            <w:r>
+              <w:rPr>
+                <w:rFonts w:ascii="Helvetica" w:eastAsia="Times New Roman" w:hAnsi="Helvetica" w:cs="Times New Roman"/>
+                <w:color w:val="333333"/>
+                <w:sz w:val="21"/>
+                <w:szCs w:val="21"/>
+                <w:lang w:eastAsia="en-IE"/>
+              </w:rPr>
+              <w:t>A B * C D * +</w:t>
+            </w:r>
+          </w:p>
+        </w:tc>
+      </w:tr>
+      <w:tr>
+        <w:tc>
+          <w:tcPr>
+            <w:tcW w:w="0" w:type="auto"/>
+            <w:tcBorders>
+              <w:top w:val="single" w:sz="6" w:space="0" w:color="DDDDDD"/>
+            </w:tcBorders>
+            <w:shd w:val="clear" w:color="auto" w:fill="FFFFFF"/>
+            <w:tcMar>
+              <w:top w:w="120" w:type="dxa"/>
+              <w:left w:w="120" w:type="dxa"/>
+              <w:bottom w:w="120" w:type="dxa"/>
+              <w:right w:w="120" w:type="dxa"/>
+            </w:tcMar>
+            <w:hideMark/>
+          </w:tcPr>
+          <w:p>
+            <w:pPr>
+              <w:spacing w:after="300" w:line="240" w:lineRule="auto"/>
+              <w:rPr>
+                <w:rFonts w:ascii="Helvetica" w:eastAsia="Times New Roman" w:hAnsi="Helvetica" w:cs="Times New Roman"/>
+                <w:color w:val="333333"/>
+                <w:sz w:val="21"/>
+                <w:szCs w:val="21"/>
+                <w:lang w:eastAsia="en-IE"/>
+              </w:rPr>
+            </w:pPr>
+            <w:r>
+              <w:rPr>
+                <w:rFonts w:ascii="Helvetica" w:eastAsia="Times New Roman" w:hAnsi="Helvetica" w:cs="Times New Roman"/>
+                <w:color w:val="333333"/>
+                <w:sz w:val="21"/>
+                <w:szCs w:val="21"/>
+                <w:lang w:eastAsia="en-IE"/>
+              </w:rPr>
+              <w:t>A + B + C + D</w:t>
+            </w:r>
+          </w:p>
+        </w:tc>
+        <w:tc>
+          <w:tcPr>
+            <w:tcW w:w="0" w:type="auto"/>
+            <w:tcBorders>
+              <w:top w:val="single" w:sz="6" w:space="0" w:color="DDDDDD"/>
+            </w:tcBorders>
+            <w:shd w:val="clear" w:color="auto" w:fill="FFFFFF"/>
+            <w:tcMar>
+              <w:top w:w="120" w:type="dxa"/>
+              <w:left w:w="120" w:type="dxa"/>
+              <w:bottom w:w="120" w:type="dxa"/>
+              <w:right w:w="120" w:type="dxa"/>
+            </w:tcMar>
+            <w:hideMark/>
+          </w:tcPr>
+          <w:p>
+            <w:pPr>
+              <w:spacing w:after="300" w:line="240" w:lineRule="auto"/>
+              <w:rPr>
+                <w:rFonts w:ascii="Helvetica" w:eastAsia="Times New Roman" w:hAnsi="Helvetica" w:cs="Times New Roman"/>
+                <w:color w:val="333333"/>
+                <w:sz w:val="21"/>
+                <w:szCs w:val="21"/>
+                <w:lang w:eastAsia="en-IE"/>
+              </w:rPr>
+            </w:pPr>
+          </w:p>
+        </w:tc>
+        <w:tc>
+          <w:tcPr>
+            <w:tcW w:w="0" w:type="auto"/>
+            <w:tcBorders>
+              <w:top w:val="single" w:sz="6" w:space="0" w:color="DDDDDD"/>
+            </w:tcBorders>
+            <w:shd w:val="clear" w:color="auto" w:fill="FFFFFF"/>
+            <w:tcMar>
+              <w:top w:w="120" w:type="dxa"/>
+              <w:left w:w="120" w:type="dxa"/>
+              <w:bottom w:w="120" w:type="dxa"/>
+              <w:right w:w="120" w:type="dxa"/>
+            </w:tcMar>
+            <w:hideMark/>
+          </w:tcPr>
+          <w:p>
+            <w:pPr>
+              <w:spacing w:after="300" w:line="240" w:lineRule="auto"/>
+              <w:rPr>
+                <w:rFonts w:ascii="Helvetica" w:eastAsia="Times New Roman" w:hAnsi="Helvetica" w:cs="Times New Roman"/>
+                <w:color w:val="333333"/>
+                <w:sz w:val="21"/>
+                <w:szCs w:val="21"/>
+                <w:lang w:eastAsia="en-IE"/>
+              </w:rPr>
+            </w:pPr>
+            <w:r>
+              <w:rPr>
+                <w:rFonts w:ascii="Helvetica" w:eastAsia="Times New Roman" w:hAnsi="Helvetica" w:cs="Times New Roman"/>
+                <w:color w:val="333333"/>
+                <w:sz w:val="21"/>
+                <w:szCs w:val="21"/>
+                <w:lang w:eastAsia="en-IE"/>
+              </w:rPr>
+              <w:t>A B + C + D +</w:t>
+            </w:r>
+          </w:p>
+        </w:tc>
+      </w:tr>
+    </w:tbl>
+    <w:p>
+      <w:pPr>
+        <w:pStyle w:val="Heading2"/>
+      </w:pPr>
+      <w:r>
+        <w:t>Converting Infix expression to Postfix</w:t>
+      </w:r>
+    </w:p>
+    <w:p>
+      <w:pPr>
         <w:pStyle w:val="NormalWeb"/>
-        <w:rPr>
-          <w:rFonts w:asciiTheme="majorHAnsi" w:hAnsiTheme="majorHAnsi" w:cstheme="majorHAnsi"/>
-        </w:rPr>
-      </w:pPr>
-    </w:p>
-    <w:p>
-      <w:pPr>
-        <w:rPr>
-          <w:rFonts w:asciiTheme="majorHAnsi" w:hAnsiTheme="majorHAnsi" w:cstheme="majorHAnsi"/>
-          <w:sz w:val="24"/>
-          <w:szCs w:val="24"/>
-        </w:rPr>
-      </w:pPr>
-    </w:p>
+        <w:shd w:val="clear" w:color="auto" w:fill="FFFFFF"/>
+        <w:spacing w:before="0" w:beforeAutospacing="0" w:after="150" w:afterAutospacing="0"/>
+        <w:rPr>
+          <w:rFonts w:ascii="Helvetica" w:hAnsi="Helvetica"/>
+          <w:color w:val="333333"/>
+          <w:sz w:val="21"/>
+          <w:szCs w:val="21"/>
+        </w:rPr>
+      </w:pPr>
+      <w:r>
+        <w:rPr>
+          <w:rFonts w:ascii="Helvetica" w:hAnsi="Helvetica"/>
+          <w:color w:val="333333"/>
+          <w:sz w:val="21"/>
+          <w:szCs w:val="21"/>
+        </w:rPr>
+        <w:t>The first technique that we will consider uses the notion of a fully parenthesized expression that was discussed earlier. Recall that A + B * C can be written as (A + (B * C)) to show explicitly that the multiplication has precedence over the addition. On closer observation, however, you can see that each parenthesis pair also denotes the beginning and the end of an operand pair with the corresponding operator in the middle.</w:t>
+      </w:r>
+    </w:p>
+    <w:p>
+      <w:pPr>
+        <w:pStyle w:val="NormalWeb"/>
+        <w:shd w:val="clear" w:color="auto" w:fill="FFFFFF"/>
+        <w:spacing w:before="0" w:beforeAutospacing="0" w:after="150" w:afterAutospacing="0"/>
+        <w:rPr>
+          <w:rFonts w:ascii="Helvetica" w:hAnsi="Helvetica"/>
+          <w:color w:val="333333"/>
+          <w:sz w:val="21"/>
+          <w:szCs w:val="21"/>
+        </w:rPr>
+      </w:pPr>
+      <w:r>
+        <w:rPr>
+          <w:rFonts w:ascii="Helvetica" w:hAnsi="Helvetica"/>
+          <w:color w:val="333333"/>
+          <w:sz w:val="21"/>
+          <w:szCs w:val="21"/>
+        </w:rPr>
+        <w:t>Look at the right parenthesis in the subexpression (B * C) above. If we were to move the multiplication symbol to that position and remove the matching left parenthesis, giving us B C *, we would in effect have converted the subexpression to postfix notation. If the addition operator were also moved to its corresponding right parenthesis position and the matching left parenthesis were removed, the complete postfix expression would result </w:t>
+      </w:r>
+    </w:p>
+    <w:p>
+      <w:r>
+        <w:rPr>
+          <w:noProof/>
+        </w:rPr>
+        <w:drawing>
+          <wp:inline distT="0" distB="0" distL="0" distR="0">
+            <wp:extent cx="2724150" cy="714375"/>
+            <wp:effectExtent l="0" t="0" r="0" b="9525"/>
+            <wp:docPr id="4" name="Picture 4" descr="../_images/moveright.png"/>
+            <wp:cNvGraphicFramePr>
+              <a:graphicFrameLocks xmlns:a="http://schemas.openxmlformats.org/drawingml/2006/main" noChangeAspect="1"/>
+            </wp:cNvGraphicFramePr>
+            <a:graphic xmlns:a="http://schemas.openxmlformats.org/drawingml/2006/main">
+              <a:graphicData uri="http://schemas.openxmlformats.org/drawingml/2006/picture">
+                <pic:pic xmlns:pic="http://schemas.openxmlformats.org/drawingml/2006/picture">
+                  <pic:nvPicPr>
+                    <pic:cNvPr id="0" name="Picture 7" descr="../_images/moveright.png"/>
+                    <pic:cNvPicPr>
+                      <a:picLocks noChangeAspect="1" noChangeArrowheads="1"/>
+                    </pic:cNvPicPr>
+                  </pic:nvPicPr>
+                  <pic:blipFill>
+                    <a:blip r:embed="rId23">
+                      <a:extLst>
+                        <a:ext uri="{28A0092B-C50C-407E-A947-70E740481C1C}">
+                          <a14:useLocalDpi xmlns:a14="http://schemas.microsoft.com/office/drawing/2010/main" val="0"/>
+                        </a:ext>
+                      </a:extLst>
+                    </a:blip>
+                    <a:srcRect/>
+                    <a:stretch>
+                      <a:fillRect/>
+                    </a:stretch>
+                  </pic:blipFill>
+                  <pic:spPr bwMode="auto">
+                    <a:xfrm>
+                      <a:off x="0" y="0"/>
+                      <a:ext cx="2724150" cy="714375"/>
+                    </a:xfrm>
+                    <a:prstGeom prst="rect">
+                      <a:avLst/>
+                    </a:prstGeom>
+                    <a:noFill/>
+                    <a:ln>
+                      <a:noFill/>
+                    </a:ln>
+                  </pic:spPr>
+                </pic:pic>
+              </a:graphicData>
+            </a:graphic>
+          </wp:inline>
+        </w:drawing>
+      </w:r>
+    </w:p>
+    <w:p>
+      <w:pPr>
+        <w:pStyle w:val="Heading2"/>
+      </w:pPr>
+      <w:r>
+        <w:lastRenderedPageBreak/>
+        <w:t>Thompsons Construction</w:t>
+      </w:r>
+    </w:p>
+    <w:p>
+      <w:pPr>
+        <w:pStyle w:val="NormalWeb"/>
+        <w:shd w:val="clear" w:color="auto" w:fill="FFFFFF"/>
+        <w:spacing w:before="120" w:beforeAutospacing="0" w:after="120" w:afterAutospacing="0"/>
+        <w:rPr>
+          <w:rFonts w:asciiTheme="majorHAnsi" w:hAnsiTheme="majorHAnsi" w:cstheme="majorHAnsi"/>
+          <w:color w:val="222222"/>
+        </w:rPr>
+      </w:pPr>
+      <w:r>
+        <w:rPr>
+          <w:rFonts w:asciiTheme="majorHAnsi" w:hAnsiTheme="majorHAnsi" w:cstheme="majorHAnsi"/>
+          <w:color w:val="222222"/>
+        </w:rPr>
+        <w:t>In </w:t>
+      </w:r>
+      <w:r>
+        <w:rPr>
+          <w:rFonts w:asciiTheme="majorHAnsi" w:eastAsiaTheme="majorEastAsia" w:hAnsiTheme="majorHAnsi" w:cstheme="majorHAnsi"/>
+          <w:color w:val="222222"/>
+        </w:rPr>
+        <w:t>computer science</w:t>
+      </w:r>
+      <w:r>
+        <w:rPr>
+          <w:rFonts w:asciiTheme="majorHAnsi" w:hAnsiTheme="majorHAnsi" w:cstheme="majorHAnsi"/>
+          <w:color w:val="222222"/>
+        </w:rPr>
+        <w:t>, </w:t>
+      </w:r>
+      <w:r>
+        <w:rPr>
+          <w:rFonts w:asciiTheme="majorHAnsi" w:hAnsiTheme="majorHAnsi" w:cstheme="majorHAnsi"/>
+          <w:b/>
+          <w:bCs/>
+          <w:color w:val="222222"/>
+        </w:rPr>
+        <w:t>Thompson's construction</w:t>
+      </w:r>
+      <w:r>
+        <w:rPr>
+          <w:rFonts w:asciiTheme="majorHAnsi" w:hAnsiTheme="majorHAnsi" w:cstheme="majorHAnsi"/>
+          <w:color w:val="222222"/>
+        </w:rPr>
+        <w:t> </w:t>
+      </w:r>
+      <w:r>
+        <w:rPr>
+          <w:rFonts w:asciiTheme="majorHAnsi" w:eastAsiaTheme="majorEastAsia" w:hAnsiTheme="majorHAnsi" w:cstheme="majorHAnsi"/>
+          <w:color w:val="222222"/>
+        </w:rPr>
+        <w:t>algorithm</w:t>
+      </w:r>
+      <w:r>
+        <w:rPr>
+          <w:rFonts w:asciiTheme="majorHAnsi" w:hAnsiTheme="majorHAnsi" w:cstheme="majorHAnsi"/>
+          <w:color w:val="222222"/>
+        </w:rPr>
+        <w:t>, also called the McNaughton-Yamada-Thompson algorith</w:t>
+      </w:r>
+      <w:r>
+        <w:rPr>
+          <w:rFonts w:asciiTheme="majorHAnsi" w:hAnsiTheme="majorHAnsi" w:cstheme="majorHAnsi"/>
+          <w:color w:val="222222"/>
+        </w:rPr>
+        <w:t>m</w:t>
+      </w:r>
+      <w:r>
+        <w:rPr>
+          <w:rFonts w:asciiTheme="majorHAnsi" w:hAnsiTheme="majorHAnsi" w:cstheme="majorHAnsi"/>
+          <w:color w:val="222222"/>
+        </w:rPr>
+        <w:t>, is a method of transforming a </w:t>
+      </w:r>
+      <w:r>
+        <w:rPr>
+          <w:rFonts w:asciiTheme="majorHAnsi" w:eastAsiaTheme="majorEastAsia" w:hAnsiTheme="majorHAnsi" w:cstheme="majorHAnsi"/>
+          <w:color w:val="222222"/>
+        </w:rPr>
+        <w:t>regular expression</w:t>
+      </w:r>
+      <w:r>
+        <w:rPr>
+          <w:rFonts w:asciiTheme="majorHAnsi" w:hAnsiTheme="majorHAnsi" w:cstheme="majorHAnsi"/>
+          <w:color w:val="222222"/>
+        </w:rPr>
+        <w:t> into an equivalent </w:t>
+      </w:r>
+      <w:r>
+        <w:rPr>
+          <w:rFonts w:asciiTheme="majorHAnsi" w:eastAsiaTheme="majorEastAsia" w:hAnsiTheme="majorHAnsi" w:cstheme="majorHAnsi"/>
+          <w:color w:val="222222"/>
+        </w:rPr>
+        <w:t>nondeterministic finite automaton</w:t>
+      </w:r>
+      <w:r>
+        <w:rPr>
+          <w:rFonts w:asciiTheme="majorHAnsi" w:hAnsiTheme="majorHAnsi" w:cstheme="majorHAnsi"/>
+          <w:color w:val="222222"/>
+        </w:rPr>
+        <w:t> (NFA)</w:t>
+      </w:r>
+      <w:r>
+        <w:rPr>
+          <w:rFonts w:asciiTheme="majorHAnsi" w:hAnsiTheme="majorHAnsi" w:cstheme="majorHAnsi"/>
+          <w:color w:val="222222"/>
+        </w:rPr>
+        <w:t xml:space="preserve">. </w:t>
+      </w:r>
+      <w:r>
+        <w:rPr>
+          <w:rFonts w:asciiTheme="majorHAnsi" w:hAnsiTheme="majorHAnsi" w:cstheme="majorHAnsi"/>
+          <w:color w:val="222222"/>
+        </w:rPr>
+        <w:t>This NFA can be used to </w:t>
+      </w:r>
+      <w:r>
+        <w:rPr>
+          <w:rFonts w:asciiTheme="majorHAnsi" w:eastAsiaTheme="majorEastAsia" w:hAnsiTheme="majorHAnsi" w:cstheme="majorHAnsi"/>
+          <w:color w:val="222222"/>
+        </w:rPr>
+        <w:t>match strings</w:t>
+      </w:r>
+      <w:r>
+        <w:rPr>
+          <w:rFonts w:asciiTheme="majorHAnsi" w:hAnsiTheme="majorHAnsi" w:cstheme="majorHAnsi"/>
+          <w:color w:val="222222"/>
+        </w:rPr>
+        <w:t> against the regular expression. This algorithm is credited to </w:t>
+      </w:r>
+      <w:r>
+        <w:rPr>
+          <w:rFonts w:asciiTheme="majorHAnsi" w:eastAsiaTheme="majorEastAsia" w:hAnsiTheme="majorHAnsi" w:cstheme="majorHAnsi"/>
+          <w:color w:val="222222"/>
+        </w:rPr>
+        <w:t>Ken Thompson</w:t>
+      </w:r>
+      <w:r>
+        <w:rPr>
+          <w:rFonts w:asciiTheme="majorHAnsi" w:hAnsiTheme="majorHAnsi" w:cstheme="majorHAnsi"/>
+          <w:color w:val="222222"/>
+        </w:rPr>
+        <w:t>.</w:t>
+      </w:r>
+    </w:p>
+    <w:p>
+      <w:pPr>
+        <w:pStyle w:val="NormalWeb"/>
+        <w:shd w:val="clear" w:color="auto" w:fill="FFFFFF"/>
+        <w:spacing w:before="120" w:beforeAutospacing="0" w:after="120" w:afterAutospacing="0"/>
+        <w:rPr>
+          <w:rFonts w:asciiTheme="majorHAnsi" w:hAnsiTheme="majorHAnsi" w:cstheme="majorHAnsi"/>
+          <w:color w:val="222222"/>
+        </w:rPr>
+      </w:pPr>
+      <w:r>
+        <w:rPr>
+          <w:rFonts w:asciiTheme="majorHAnsi" w:hAnsiTheme="majorHAnsi" w:cstheme="majorHAnsi"/>
+          <w:color w:val="222222"/>
+        </w:rPr>
+        <w:t>Regular expressions and nondeterministic finite automata are two representations of </w:t>
+      </w:r>
+      <w:r>
+        <w:rPr>
+          <w:rFonts w:asciiTheme="majorHAnsi" w:eastAsiaTheme="majorEastAsia" w:hAnsiTheme="majorHAnsi" w:cstheme="majorHAnsi"/>
+          <w:color w:val="222222"/>
+        </w:rPr>
+        <w:t>formal languages</w:t>
+      </w:r>
+      <w:r>
+        <w:rPr>
+          <w:rFonts w:asciiTheme="majorHAnsi" w:hAnsiTheme="majorHAnsi" w:cstheme="majorHAnsi"/>
+          <w:color w:val="222222"/>
+        </w:rPr>
+        <w:t>. For instance, </w:t>
+      </w:r>
+      <w:r>
+        <w:rPr>
+          <w:rFonts w:asciiTheme="majorHAnsi" w:eastAsiaTheme="majorEastAsia" w:hAnsiTheme="majorHAnsi" w:cstheme="majorHAnsi"/>
+          <w:color w:val="222222"/>
+        </w:rPr>
+        <w:t>text processing</w:t>
+      </w:r>
+      <w:r>
+        <w:rPr>
+          <w:rFonts w:asciiTheme="majorHAnsi" w:hAnsiTheme="majorHAnsi" w:cstheme="majorHAnsi"/>
+          <w:color w:val="222222"/>
+        </w:rPr>
+        <w:t> utilities use regular expressions to describe advanced search patterns, but NFAs are better suited for execution on a computer. Hence, this algorithm is of practical interest, since it can </w:t>
+      </w:r>
+      <w:r>
+        <w:rPr>
+          <w:rFonts w:asciiTheme="majorHAnsi" w:eastAsiaTheme="majorEastAsia" w:hAnsiTheme="majorHAnsi" w:cstheme="majorHAnsi"/>
+          <w:color w:val="222222"/>
+        </w:rPr>
+        <w:t>compile</w:t>
+      </w:r>
+      <w:r>
+        <w:rPr>
+          <w:rFonts w:asciiTheme="majorHAnsi" w:hAnsiTheme="majorHAnsi" w:cstheme="majorHAnsi"/>
+          <w:color w:val="222222"/>
+        </w:rPr>
+        <w:t> regular expressions into NFAs. From a theoretical point of view, this algorithm is a part of the proof that they both accept exactly the same languages, that is, the </w:t>
+      </w:r>
+      <w:r>
+        <w:rPr>
+          <w:rFonts w:asciiTheme="majorHAnsi" w:eastAsiaTheme="majorEastAsia" w:hAnsiTheme="majorHAnsi" w:cstheme="majorHAnsi"/>
+          <w:color w:val="222222"/>
+        </w:rPr>
+        <w:t>regular languages</w:t>
+      </w:r>
+      <w:r>
+        <w:rPr>
+          <w:rFonts w:asciiTheme="majorHAnsi" w:hAnsiTheme="majorHAnsi" w:cstheme="majorHAnsi"/>
+          <w:color w:val="222222"/>
+        </w:rPr>
+        <w:t>.</w:t>
+      </w:r>
+    </w:p>
+    <w:p>
+      <w:pPr>
+        <w:pStyle w:val="NormalWeb"/>
+        <w:shd w:val="clear" w:color="auto" w:fill="FFFFFF"/>
+        <w:spacing w:before="120" w:beforeAutospacing="0" w:after="120" w:afterAutospacing="0"/>
+        <w:rPr>
+          <w:rFonts w:asciiTheme="majorHAnsi" w:hAnsiTheme="majorHAnsi" w:cstheme="majorHAnsi"/>
+          <w:color w:val="222222"/>
+        </w:rPr>
+      </w:pPr>
+      <w:r>
+        <w:rPr>
+          <w:rFonts w:asciiTheme="majorHAnsi" w:hAnsiTheme="majorHAnsi" w:cstheme="majorHAnsi"/>
+          <w:color w:val="222222"/>
+        </w:rPr>
+        <w:t>An NFA can be made deterministic by the </w:t>
+      </w:r>
+      <w:r>
+        <w:rPr>
+          <w:rFonts w:asciiTheme="majorHAnsi" w:eastAsiaTheme="majorEastAsia" w:hAnsiTheme="majorHAnsi" w:cstheme="majorHAnsi"/>
+          <w:color w:val="222222"/>
+        </w:rPr>
+        <w:t>powerset construction</w:t>
+      </w:r>
+      <w:r>
+        <w:rPr>
+          <w:rFonts w:asciiTheme="majorHAnsi" w:hAnsiTheme="majorHAnsi" w:cstheme="majorHAnsi"/>
+          <w:color w:val="222222"/>
+        </w:rPr>
+        <w:t> and then be </w:t>
+      </w:r>
+      <w:r>
+        <w:rPr>
+          <w:rFonts w:asciiTheme="majorHAnsi" w:eastAsiaTheme="majorEastAsia" w:hAnsiTheme="majorHAnsi" w:cstheme="majorHAnsi"/>
+          <w:color w:val="222222"/>
+        </w:rPr>
+        <w:t>minimized</w:t>
+      </w:r>
+      <w:r>
+        <w:rPr>
+          <w:rFonts w:asciiTheme="majorHAnsi" w:hAnsiTheme="majorHAnsi" w:cstheme="majorHAnsi"/>
+          <w:color w:val="222222"/>
+        </w:rPr>
+        <w:t> to get an optimal automaton corresponding to the given regular expression. However, an NFA may also be </w:t>
+      </w:r>
+      <w:r>
+        <w:rPr>
+          <w:rFonts w:asciiTheme="majorHAnsi" w:eastAsiaTheme="majorEastAsia" w:hAnsiTheme="majorHAnsi" w:cstheme="majorHAnsi"/>
+          <w:color w:val="222222"/>
+        </w:rPr>
+        <w:t>interpreted directly</w:t>
+      </w:r>
+      <w:r>
+        <w:rPr>
+          <w:rFonts w:asciiTheme="majorHAnsi" w:hAnsiTheme="majorHAnsi" w:cstheme="majorHAnsi"/>
+          <w:color w:val="222222"/>
+        </w:rPr>
+        <w:t>.</w:t>
+      </w:r>
+    </w:p>
+    <w:p/>
     <w:sectPr>
       <w:pgSz w:w="11906" w:h="16838"/>
       <w:pgMar w:top="1440" w:right="1440" w:bottom="1440" w:left="1440" w:header="708" w:footer="708" w:gutter="0"/>
@@ -8632,7 +9607,6 @@
     <w:name w:val="Normal (Web)"/>
     <w:basedOn w:val="Normal"/>
     <w:uiPriority w:val="99"/>
-    <w:semiHidden/>
     <w:unhideWhenUsed/>
     <w:rsid w:val="00415A1B"/>
     <w:pPr>

</xml_diff>

<commit_message>
References updated and variable names changed
</commit_message>
<xml_diff>
--- a/Thompsons Construction Documentation.docx
+++ b/Thompsons Construction Documentation.docx
@@ -30,10 +30,55 @@
       <w:r>
         <w:t>(G00345716)</w:t>
       </w:r>
+    </w:p>
+    <w:p>
       <w:bookmarkStart w:id="0" w:name="_GoBack"/>
       <w:bookmarkEnd w:id="0"/>
     </w:p>
-    <w:p/>
+    <w:p>
+      <w:pPr>
+        <w:pStyle w:val="Heading2"/>
+      </w:pPr>
+    </w:p>
+    <w:p>
+      <w:pPr>
+        <w:pStyle w:val="Heading2"/>
+        <w:rPr>
+          <w:color w:val="FF0000"/>
+        </w:rPr>
+      </w:pPr>
+      <w:r>
+        <w:rPr>
+          <w:color w:val="FF0000"/>
+        </w:rPr>
+        <w:t>This is all the resources I have used in the making of this project:</w:t>
+      </w:r>
+    </w:p>
+    <w:p>
+      <w:pPr>
+        <w:rPr>
+          <w:rFonts w:asciiTheme="majorHAnsi" w:hAnsiTheme="majorHAnsi" w:cstheme="majorHAnsi"/>
+          <w:sz w:val="24"/>
+          <w:szCs w:val="24"/>
+        </w:rPr>
+      </w:pPr>
+      <w:r>
+        <w:rPr>
+          <w:rFonts w:asciiTheme="majorHAnsi" w:hAnsiTheme="majorHAnsi" w:cstheme="majorHAnsi"/>
+          <w:sz w:val="24"/>
+          <w:szCs w:val="24"/>
+        </w:rPr>
+        <w:t>I have used the online videos provided by the course lecturer as my main resource</w:t>
+      </w:r>
+      <w:r>
+        <w:rPr>
+          <w:rFonts w:asciiTheme="majorHAnsi" w:hAnsiTheme="majorHAnsi" w:cstheme="majorHAnsi"/>
+          <w:sz w:val="24"/>
+          <w:szCs w:val="24"/>
+        </w:rPr>
+        <w:t xml:space="preserve"> in the development of this project</w:t>
+      </w:r>
+    </w:p>
     <w:p/>
     <w:p>
       <w:pPr>
@@ -411,16 +456,7 @@
           <w:sz w:val="24"/>
           <w:szCs w:val="24"/>
         </w:rPr>
-        <w:t>Push</w:t>
-      </w:r>
-      <w:r>
-        <w:rPr>
-          <w:rFonts w:asciiTheme="majorHAnsi" w:hAnsiTheme="majorHAnsi" w:cstheme="majorHAnsi"/>
-          <w:color w:val="222222"/>
-          <w:sz w:val="24"/>
-          <w:szCs w:val="24"/>
-        </w:rPr>
-        <w:t> + (or its ID) onto the operator stack</w:t>
+        <w:t>Push + (or its ID) onto the operator stack</w:t>
       </w:r>
     </w:p>
     <w:p>
@@ -472,25 +508,7 @@
           <w:sz w:val="24"/>
           <w:szCs w:val="24"/>
         </w:rPr>
-        <w:t>After reading the expression, </w:t>
-      </w:r>
-      <w:r>
-        <w:rPr>
-          <w:rFonts w:asciiTheme="majorHAnsi" w:hAnsiTheme="majorHAnsi" w:cstheme="majorHAnsi"/>
-          <w:color w:val="222222"/>
-          <w:sz w:val="24"/>
-          <w:szCs w:val="24"/>
-        </w:rPr>
-        <w:t>pop</w:t>
-      </w:r>
-      <w:r>
-        <w:rPr>
-          <w:rFonts w:asciiTheme="majorHAnsi" w:hAnsiTheme="majorHAnsi" w:cstheme="majorHAnsi"/>
-          <w:color w:val="222222"/>
-          <w:sz w:val="24"/>
-          <w:szCs w:val="24"/>
-        </w:rPr>
-        <w:t> the operators off the stack and add them to the output.</w:t>
+        <w:t>After reading the expression, pop the operators off the stack and add them to the output.</w:t>
       </w:r>
     </w:p>
     <w:p>
@@ -720,6 +738,7 @@
           <w:szCs w:val="24"/>
           <w:lang w:eastAsia="en-IE"/>
         </w:rPr>
+        <w:lastRenderedPageBreak/>
         <w:t>The order in which the operators appear is not reversed. When the '+' is read, it has lower precedence than the '*', so the '*' must be printed first.</w:t>
       </w:r>
     </w:p>
@@ -741,7 +760,6 @@
           <w:szCs w:val="24"/>
           <w:lang w:eastAsia="en-IE"/>
         </w:rPr>
-        <w:lastRenderedPageBreak/>
         <w:t>We will show this in a table with three columns. The first will show the symbol currently being read. The second will show what is on the stack and the third will show the current contents of the postfix string. The stack will be written from left to right with the 'bottom' of the stack to the left.</w:t>
       </w:r>
     </w:p>
@@ -1250,7 +1268,16 @@
           <w:szCs w:val="24"/>
           <w:shd w:val="clear" w:color="auto" w:fill="FFFFFF"/>
         </w:rPr>
-        <w:t>regex</w:t>
+        <w:t>regexp</w:t>
+      </w:r>
+      <w:r>
+        <w:rPr>
+          <w:rFonts w:asciiTheme="majorHAnsi" w:hAnsiTheme="majorHAnsi" w:cstheme="majorHAnsi"/>
+          <w:sz w:val="24"/>
+          <w:szCs w:val="24"/>
+          <w:shd w:val="clear" w:color="auto" w:fill="FFFFFF"/>
+        </w:rPr>
+        <w:t xml:space="preserve"> (sometimes called a </w:t>
       </w:r>
       <w:r>
         <w:rPr>
@@ -1260,7 +1287,7 @@
           <w:szCs w:val="24"/>
           <w:shd w:val="clear" w:color="auto" w:fill="FFFFFF"/>
         </w:rPr>
-        <w:t>p</w:t>
+        <w:t>rational expression</w:t>
       </w:r>
       <w:r>
         <w:rPr>
@@ -1269,53 +1296,7 @@
           <w:szCs w:val="24"/>
           <w:shd w:val="clear" w:color="auto" w:fill="FFFFFF"/>
         </w:rPr>
-        <w:t xml:space="preserve"> </w:t>
-      </w:r>
-      <w:r>
-        <w:rPr>
-          <w:rFonts w:asciiTheme="majorHAnsi" w:hAnsiTheme="majorHAnsi" w:cstheme="majorHAnsi"/>
-          <w:sz w:val="24"/>
-          <w:szCs w:val="24"/>
-          <w:shd w:val="clear" w:color="auto" w:fill="FFFFFF"/>
-        </w:rPr>
-        <w:t>(sometimes called a </w:t>
-      </w:r>
-      <w:r>
-        <w:rPr>
-          <w:rFonts w:asciiTheme="majorHAnsi" w:hAnsiTheme="majorHAnsi" w:cstheme="majorHAnsi"/>
-          <w:bCs/>
-          <w:sz w:val="24"/>
-          <w:szCs w:val="24"/>
-          <w:shd w:val="clear" w:color="auto" w:fill="FFFFFF"/>
-        </w:rPr>
-        <w:t>rational expression</w:t>
-      </w:r>
-      <w:r>
-        <w:rPr>
-          <w:rFonts w:asciiTheme="majorHAnsi" w:hAnsiTheme="majorHAnsi" w:cstheme="majorHAnsi"/>
-          <w:sz w:val="24"/>
-          <w:szCs w:val="24"/>
-          <w:shd w:val="clear" w:color="auto" w:fill="FFFFFF"/>
-        </w:rPr>
-        <w:t>)</w:t>
-      </w:r>
-      <w:r>
-        <w:rPr>
-          <w:rFonts w:asciiTheme="majorHAnsi" w:hAnsiTheme="majorHAnsi" w:cstheme="majorHAnsi"/>
-          <w:sz w:val="24"/>
-          <w:szCs w:val="24"/>
-          <w:shd w:val="clear" w:color="auto" w:fill="FFFFFF"/>
-        </w:rPr>
-        <w:t xml:space="preserve"> </w:t>
-      </w:r>
-      <w:r>
-        <w:rPr>
-          <w:rFonts w:asciiTheme="majorHAnsi" w:hAnsiTheme="majorHAnsi" w:cstheme="majorHAnsi"/>
-          <w:sz w:val="24"/>
-          <w:szCs w:val="24"/>
-          <w:shd w:val="clear" w:color="auto" w:fill="FFFFFF"/>
-        </w:rPr>
-        <w:t>is a sequence of characters that define a </w:t>
+        <w:t>) is a sequence of characters that define a </w:t>
       </w:r>
       <w:r>
         <w:rPr>
@@ -1394,25 +1375,7 @@
           <w:szCs w:val="24"/>
           <w:lang w:eastAsia="en-IE"/>
         </w:rPr>
-        <w:t xml:space="preserve">A quantifier after a token (such as a character) or group specifies how often that a preceding element </w:t>
-      </w:r>
-      <w:r>
-        <w:rPr>
-          <w:rFonts w:asciiTheme="majorHAnsi" w:eastAsia="Times New Roman" w:hAnsiTheme="majorHAnsi" w:cstheme="majorHAnsi"/>
-          <w:sz w:val="24"/>
-          <w:szCs w:val="24"/>
-          <w:lang w:eastAsia="en-IE"/>
-        </w:rPr>
-        <w:t>can</w:t>
-      </w:r>
-      <w:r>
-        <w:rPr>
-          <w:rFonts w:asciiTheme="majorHAnsi" w:eastAsia="Times New Roman" w:hAnsiTheme="majorHAnsi" w:cstheme="majorHAnsi"/>
-          <w:sz w:val="24"/>
-          <w:szCs w:val="24"/>
-          <w:lang w:eastAsia="en-IE"/>
-        </w:rPr>
-        <w:t xml:space="preserve"> occur. The most common quantifiers are the </w:t>
+        <w:t>A quantifier after a token (such as a character) or group specifies how often that a preceding element can occur. The most common quantifiers are the </w:t>
       </w:r>
       <w:hyperlink r:id="rId15" w:tooltip="Question mark" w:history="1">
         <w:r>
@@ -1645,6 +1608,7 @@
                 <w:shd w:val="clear" w:color="auto" w:fill="F8F9FA"/>
                 <w:lang w:eastAsia="en-IE"/>
               </w:rPr>
+              <w:lastRenderedPageBreak/>
               <w:t>*</w:t>
             </w:r>
           </w:p>
@@ -1748,7 +1712,6 @@
                 <w:shd w:val="clear" w:color="auto" w:fill="F8F9FA"/>
                 <w:lang w:eastAsia="en-IE"/>
               </w:rPr>
-              <w:lastRenderedPageBreak/>
               <w:t>+</w:t>
             </w:r>
           </w:p>
@@ -1817,319 +1780,6 @@
                 <w:lang w:eastAsia="en-IE"/>
               </w:rPr>
               <w:t> matches "abc", "abbc", "abbbc", and so on, but not "ac".</w:t>
-            </w:r>
-          </w:p>
-        </w:tc>
-      </w:tr>
-      <w:tr>
-        <w:trPr>
-          <w:tblCellSpacing w:w="15" w:type="dxa"/>
-        </w:trPr>
-        <w:tc>
-          <w:tcPr>
-            <w:tcW w:w="0" w:type="auto"/>
-            <w:vAlign w:val="center"/>
-            <w:hideMark/>
-          </w:tcPr>
-          <w:p>
-            <w:pPr>
-              <w:spacing w:after="0" w:line="240" w:lineRule="auto"/>
-              <w:rPr>
-                <w:rFonts w:asciiTheme="majorHAnsi" w:eastAsia="Times New Roman" w:hAnsiTheme="majorHAnsi" w:cstheme="majorHAnsi"/>
-                <w:sz w:val="24"/>
-                <w:szCs w:val="24"/>
-                <w:lang w:eastAsia="en-IE"/>
-              </w:rPr>
-            </w:pPr>
-            <w:r>
-              <w:rPr>
-                <w:rFonts w:asciiTheme="majorHAnsi" w:eastAsia="Times New Roman" w:hAnsiTheme="majorHAnsi" w:cstheme="majorHAnsi"/>
-                <w:b/>
-                <w:bCs/>
-                <w:color w:val="000000"/>
-                <w:sz w:val="24"/>
-                <w:szCs w:val="24"/>
-                <w:bdr w:val="single" w:sz="6" w:space="1" w:color="EAECF0" w:frame="1"/>
-                <w:shd w:val="clear" w:color="auto" w:fill="F8F9FA"/>
-                <w:lang w:eastAsia="en-IE"/>
-              </w:rPr>
-              <w:t>{n}</w:t>
-            </w:r>
-          </w:p>
-        </w:tc>
-        <w:tc>
-          <w:tcPr>
-            <w:tcW w:w="0" w:type="auto"/>
-            <w:vAlign w:val="center"/>
-            <w:hideMark/>
-          </w:tcPr>
-          <w:p>
-            <w:pPr>
-              <w:spacing w:after="0" w:line="240" w:lineRule="auto"/>
-              <w:rPr>
-                <w:rFonts w:asciiTheme="majorHAnsi" w:eastAsia="Times New Roman" w:hAnsiTheme="majorHAnsi" w:cstheme="majorHAnsi"/>
-                <w:sz w:val="24"/>
-                <w:szCs w:val="24"/>
-                <w:lang w:eastAsia="en-IE"/>
-              </w:rPr>
-            </w:pPr>
-            <w:r>
-              <w:rPr>
-                <w:rFonts w:asciiTheme="majorHAnsi" w:eastAsia="Times New Roman" w:hAnsiTheme="majorHAnsi" w:cstheme="majorHAnsi"/>
-                <w:sz w:val="24"/>
-                <w:szCs w:val="24"/>
-                <w:lang w:eastAsia="en-IE"/>
-              </w:rPr>
-              <w:t>The preceding item is matched exactly </w:t>
-            </w:r>
-            <w:r>
-              <w:rPr>
-                <w:rFonts w:asciiTheme="majorHAnsi" w:eastAsia="Times New Roman" w:hAnsiTheme="majorHAnsi" w:cstheme="majorHAnsi"/>
-                <w:i/>
-                <w:iCs/>
-                <w:sz w:val="24"/>
-                <w:szCs w:val="24"/>
-                <w:lang w:eastAsia="en-IE"/>
-              </w:rPr>
-              <w:t>n</w:t>
-            </w:r>
-            <w:r>
-              <w:rPr>
-                <w:rFonts w:asciiTheme="majorHAnsi" w:eastAsia="Times New Roman" w:hAnsiTheme="majorHAnsi" w:cstheme="majorHAnsi"/>
-                <w:sz w:val="24"/>
-                <w:szCs w:val="24"/>
-                <w:lang w:eastAsia="en-IE"/>
-              </w:rPr>
-              <w:t> times.</w:t>
-            </w:r>
-          </w:p>
-        </w:tc>
-      </w:tr>
-      <w:tr>
-        <w:trPr>
-          <w:tblCellSpacing w:w="15" w:type="dxa"/>
-        </w:trPr>
-        <w:tc>
-          <w:tcPr>
-            <w:tcW w:w="0" w:type="auto"/>
-            <w:vAlign w:val="center"/>
-            <w:hideMark/>
-          </w:tcPr>
-          <w:p>
-            <w:pPr>
-              <w:spacing w:after="0" w:line="240" w:lineRule="auto"/>
-              <w:rPr>
-                <w:rFonts w:asciiTheme="majorHAnsi" w:eastAsia="Times New Roman" w:hAnsiTheme="majorHAnsi" w:cstheme="majorHAnsi"/>
-                <w:sz w:val="24"/>
-                <w:szCs w:val="24"/>
-                <w:lang w:eastAsia="en-IE"/>
-              </w:rPr>
-            </w:pPr>
-            <w:r>
-              <w:rPr>
-                <w:rFonts w:asciiTheme="majorHAnsi" w:eastAsia="Times New Roman" w:hAnsiTheme="majorHAnsi" w:cstheme="majorHAnsi"/>
-                <w:b/>
-                <w:bCs/>
-                <w:color w:val="000000"/>
-                <w:sz w:val="24"/>
-                <w:szCs w:val="24"/>
-                <w:bdr w:val="single" w:sz="6" w:space="1" w:color="EAECF0" w:frame="1"/>
-                <w:shd w:val="clear" w:color="auto" w:fill="F8F9FA"/>
-                <w:lang w:eastAsia="en-IE"/>
-              </w:rPr>
-              <w:t>{min,}</w:t>
-            </w:r>
-            <w:r>
-              <w:rPr>
-                <w:rFonts w:asciiTheme="majorHAnsi" w:eastAsia="Times New Roman" w:hAnsiTheme="majorHAnsi" w:cstheme="majorHAnsi"/>
-                <w:sz w:val="24"/>
-                <w:szCs w:val="24"/>
-                <w:lang w:eastAsia="en-IE"/>
-              </w:rPr>
-              <w:t xml:space="preserve"> </w:t>
-            </w:r>
-          </w:p>
-        </w:tc>
-        <w:tc>
-          <w:tcPr>
-            <w:tcW w:w="0" w:type="auto"/>
-            <w:vAlign w:val="center"/>
-            <w:hideMark/>
-          </w:tcPr>
-          <w:p>
-            <w:pPr>
-              <w:spacing w:after="0" w:line="240" w:lineRule="auto"/>
-              <w:rPr>
-                <w:rFonts w:asciiTheme="majorHAnsi" w:eastAsia="Times New Roman" w:hAnsiTheme="majorHAnsi" w:cstheme="majorHAnsi"/>
-                <w:sz w:val="24"/>
-                <w:szCs w:val="24"/>
-                <w:lang w:eastAsia="en-IE"/>
-              </w:rPr>
-            </w:pPr>
-            <w:r>
-              <w:rPr>
-                <w:rFonts w:asciiTheme="majorHAnsi" w:eastAsia="Times New Roman" w:hAnsiTheme="majorHAnsi" w:cstheme="majorHAnsi"/>
-                <w:sz w:val="24"/>
-                <w:szCs w:val="24"/>
-                <w:lang w:eastAsia="en-IE"/>
-              </w:rPr>
-              <w:t>The preceding item is matched </w:t>
-            </w:r>
-            <w:r>
-              <w:rPr>
-                <w:rFonts w:asciiTheme="majorHAnsi" w:eastAsia="Times New Roman" w:hAnsiTheme="majorHAnsi" w:cstheme="majorHAnsi"/>
-                <w:i/>
-                <w:iCs/>
-                <w:sz w:val="24"/>
-                <w:szCs w:val="24"/>
-                <w:lang w:eastAsia="en-IE"/>
-              </w:rPr>
-              <w:t>min</w:t>
-            </w:r>
-            <w:r>
-              <w:rPr>
-                <w:rFonts w:asciiTheme="majorHAnsi" w:eastAsia="Times New Roman" w:hAnsiTheme="majorHAnsi" w:cstheme="majorHAnsi"/>
-                <w:sz w:val="24"/>
-                <w:szCs w:val="24"/>
-                <w:lang w:eastAsia="en-IE"/>
-              </w:rPr>
-              <w:t> or more times.</w:t>
-            </w:r>
-          </w:p>
-        </w:tc>
-      </w:tr>
-      <w:tr>
-        <w:trPr>
-          <w:tblCellSpacing w:w="15" w:type="dxa"/>
-        </w:trPr>
-        <w:tc>
-          <w:tcPr>
-            <w:tcW w:w="0" w:type="auto"/>
-            <w:vAlign w:val="center"/>
-            <w:hideMark/>
-          </w:tcPr>
-          <w:p>
-            <w:pPr>
-              <w:spacing w:after="0" w:line="240" w:lineRule="auto"/>
-              <w:rPr>
-                <w:rFonts w:asciiTheme="majorHAnsi" w:eastAsia="Times New Roman" w:hAnsiTheme="majorHAnsi" w:cstheme="majorHAnsi"/>
-                <w:sz w:val="24"/>
-                <w:szCs w:val="24"/>
-                <w:lang w:eastAsia="en-IE"/>
-              </w:rPr>
-            </w:pPr>
-            <w:r>
-              <w:rPr>
-                <w:rFonts w:asciiTheme="majorHAnsi" w:eastAsia="Times New Roman" w:hAnsiTheme="majorHAnsi" w:cstheme="majorHAnsi"/>
-                <w:b/>
-                <w:bCs/>
-                <w:color w:val="000000"/>
-                <w:sz w:val="24"/>
-                <w:szCs w:val="24"/>
-                <w:bdr w:val="single" w:sz="6" w:space="1" w:color="EAECF0" w:frame="1"/>
-                <w:shd w:val="clear" w:color="auto" w:fill="F8F9FA"/>
-                <w:lang w:eastAsia="en-IE"/>
-              </w:rPr>
-              <w:t>{</w:t>
-            </w:r>
-            <w:proofErr w:type="spellStart"/>
-            <w:proofErr w:type="gramStart"/>
-            <w:r>
-              <w:rPr>
-                <w:rFonts w:asciiTheme="majorHAnsi" w:eastAsia="Times New Roman" w:hAnsiTheme="majorHAnsi" w:cstheme="majorHAnsi"/>
-                <w:b/>
-                <w:bCs/>
-                <w:color w:val="000000"/>
-                <w:sz w:val="24"/>
-                <w:szCs w:val="24"/>
-                <w:bdr w:val="single" w:sz="6" w:space="1" w:color="EAECF0" w:frame="1"/>
-                <w:shd w:val="clear" w:color="auto" w:fill="F8F9FA"/>
-                <w:lang w:eastAsia="en-IE"/>
-              </w:rPr>
-              <w:t>min,max</w:t>
-            </w:r>
-            <w:proofErr w:type="spellEnd"/>
-            <w:proofErr w:type="gramEnd"/>
-            <w:r>
-              <w:rPr>
-                <w:rFonts w:asciiTheme="majorHAnsi" w:eastAsia="Times New Roman" w:hAnsiTheme="majorHAnsi" w:cstheme="majorHAnsi"/>
-                <w:b/>
-                <w:bCs/>
-                <w:color w:val="000000"/>
-                <w:sz w:val="24"/>
-                <w:szCs w:val="24"/>
-                <w:bdr w:val="single" w:sz="6" w:space="1" w:color="EAECF0" w:frame="1"/>
-                <w:shd w:val="clear" w:color="auto" w:fill="F8F9FA"/>
-                <w:lang w:eastAsia="en-IE"/>
-              </w:rPr>
-              <w:t>}</w:t>
-            </w:r>
-          </w:p>
-        </w:tc>
-        <w:tc>
-          <w:tcPr>
-            <w:tcW w:w="0" w:type="auto"/>
-            <w:vAlign w:val="center"/>
-            <w:hideMark/>
-          </w:tcPr>
-          <w:p>
-            <w:pPr>
-              <w:spacing w:after="0" w:line="240" w:lineRule="auto"/>
-              <w:rPr>
-                <w:rFonts w:asciiTheme="majorHAnsi" w:eastAsia="Times New Roman" w:hAnsiTheme="majorHAnsi" w:cstheme="majorHAnsi"/>
-                <w:sz w:val="24"/>
-                <w:szCs w:val="24"/>
-                <w:lang w:eastAsia="en-IE"/>
-              </w:rPr>
-            </w:pPr>
-            <w:r>
-              <w:rPr>
-                <w:rFonts w:asciiTheme="majorHAnsi" w:eastAsia="Times New Roman" w:hAnsiTheme="majorHAnsi" w:cstheme="majorHAnsi"/>
-                <w:sz w:val="24"/>
-                <w:szCs w:val="24"/>
-                <w:lang w:eastAsia="en-IE"/>
-              </w:rPr>
-              <w:t>The preceding item is matched at least </w:t>
-            </w:r>
-            <w:r>
-              <w:rPr>
-                <w:rFonts w:asciiTheme="majorHAnsi" w:eastAsia="Times New Roman" w:hAnsiTheme="majorHAnsi" w:cstheme="majorHAnsi"/>
-                <w:i/>
-                <w:iCs/>
-                <w:sz w:val="24"/>
-                <w:szCs w:val="24"/>
-                <w:lang w:eastAsia="en-IE"/>
-              </w:rPr>
-              <w:t>min</w:t>
-            </w:r>
-            <w:r>
-              <w:rPr>
-                <w:rFonts w:asciiTheme="majorHAnsi" w:eastAsia="Times New Roman" w:hAnsiTheme="majorHAnsi" w:cstheme="majorHAnsi"/>
-                <w:sz w:val="24"/>
-                <w:szCs w:val="24"/>
-                <w:lang w:eastAsia="en-IE"/>
-              </w:rPr>
-              <w:t> times, but not more than </w:t>
-            </w:r>
-            <w:r>
-              <w:rPr>
-                <w:rFonts w:asciiTheme="majorHAnsi" w:eastAsia="Times New Roman" w:hAnsiTheme="majorHAnsi" w:cstheme="majorHAnsi"/>
-                <w:i/>
-                <w:iCs/>
-                <w:sz w:val="24"/>
-                <w:szCs w:val="24"/>
-                <w:lang w:eastAsia="en-IE"/>
-              </w:rPr>
-              <w:t>max</w:t>
-            </w:r>
-            <w:r>
-              <w:rPr>
-                <w:rFonts w:asciiTheme="majorHAnsi" w:eastAsia="Times New Roman" w:hAnsiTheme="majorHAnsi" w:cstheme="majorHAnsi"/>
-                <w:sz w:val="24"/>
-                <w:szCs w:val="24"/>
-                <w:lang w:eastAsia="en-IE"/>
-              </w:rPr>
-              <w:t> times.</w:t>
             </w:r>
           </w:p>
         </w:tc>
@@ -3141,7 +2791,7 @@
           <w:szCs w:val="24"/>
         </w:rPr>
         <w:drawing>
-          <wp:inline distT="0" distB="0" distL="0" distR="0">
+          <wp:inline distT="0" distB="0" distL="0" distR="0" wp14:anchorId="0356BD83" wp14:editId="31B0F9CC">
             <wp:extent cx="2095500" cy="1400175"/>
             <wp:effectExtent l="0" t="0" r="0" b="9525"/>
             <wp:docPr id="1" name="Picture 1" descr="https://upload.wikimedia.org/wikipedia/commons/thumb/2/25/Thompson-or.svg/220px-Thompson-or.svg.png">
@@ -7868,7 +7518,7 @@
           <w:noProof/>
         </w:rPr>
         <w:drawing>
-          <wp:inline distT="0" distB="0" distL="0" distR="0">
+          <wp:inline distT="0" distB="0" distL="0" distR="0" wp14:anchorId="6D6BCB37" wp14:editId="5B600174">
             <wp:extent cx="2724150" cy="714375"/>
             <wp:effectExtent l="0" t="0" r="0" b="9525"/>
             <wp:docPr id="4" name="Picture 4" descr="../_images/moveright.png"/>
@@ -7985,21 +7635,7 @@
           <w:rFonts w:asciiTheme="majorHAnsi" w:hAnsiTheme="majorHAnsi" w:cstheme="majorHAnsi"/>
           <w:color w:val="222222"/>
         </w:rPr>
-        <w:t>, also called the McNaughton-Yamada-Thompson algorith</w:t>
-      </w:r>
-      <w:r>
-        <w:rPr>
-          <w:rFonts w:asciiTheme="majorHAnsi" w:hAnsiTheme="majorHAnsi" w:cstheme="majorHAnsi"/>
-          <w:color w:val="222222"/>
-        </w:rPr>
-        <w:t>m</w:t>
-      </w:r>
-      <w:r>
-        <w:rPr>
-          <w:rFonts w:asciiTheme="majorHAnsi" w:hAnsiTheme="majorHAnsi" w:cstheme="majorHAnsi"/>
-          <w:color w:val="222222"/>
-        </w:rPr>
-        <w:t>, is a method of transforming a </w:t>
+        <w:t>, also called the McNaughton-Yamada-Thompson algorithm, is a method of transforming a </w:t>
       </w:r>
       <w:r>
         <w:rPr>
@@ -8027,21 +7663,7 @@
           <w:rFonts w:asciiTheme="majorHAnsi" w:hAnsiTheme="majorHAnsi" w:cstheme="majorHAnsi"/>
           <w:color w:val="222222"/>
         </w:rPr>
-        <w:t> (NFA)</w:t>
-      </w:r>
-      <w:r>
-        <w:rPr>
-          <w:rFonts w:asciiTheme="majorHAnsi" w:hAnsiTheme="majorHAnsi" w:cstheme="majorHAnsi"/>
-          <w:color w:val="222222"/>
-        </w:rPr>
-        <w:t xml:space="preserve">. </w:t>
-      </w:r>
-      <w:r>
-        <w:rPr>
-          <w:rFonts w:asciiTheme="majorHAnsi" w:hAnsiTheme="majorHAnsi" w:cstheme="majorHAnsi"/>
-          <w:color w:val="222222"/>
-        </w:rPr>
-        <w:t>This NFA can be used to </w:t>
+        <w:t> (NFA). This NFA can be used to </w:t>
       </w:r>
       <w:r>
         <w:rPr>
@@ -9185,6 +8807,7 @@
     <w:lsdException w:name="HTML Sample" w:semiHidden="1" w:unhideWhenUsed="1"/>
     <w:lsdException w:name="HTML Typewriter" w:semiHidden="1" w:unhideWhenUsed="1"/>
     <w:lsdException w:name="HTML Variable" w:semiHidden="1" w:unhideWhenUsed="1"/>
+    <w:lsdException w:name="Normal Table" w:semiHidden="1" w:unhideWhenUsed="1"/>
     <w:lsdException w:name="annotation subject" w:semiHidden="1" w:unhideWhenUsed="1"/>
     <w:lsdException w:name="No List" w:semiHidden="1" w:unhideWhenUsed="1"/>
     <w:lsdException w:name="Outline List 1" w:semiHidden="1" w:unhideWhenUsed="1"/>
@@ -9231,8 +8854,10 @@
     <w:lsdException w:name="Table Subtle 2" w:semiHidden="1" w:unhideWhenUsed="1"/>
     <w:lsdException w:name="Table Web 1" w:semiHidden="1" w:unhideWhenUsed="1"/>
     <w:lsdException w:name="Table Web 2" w:semiHidden="1" w:unhideWhenUsed="1"/>
+    <w:lsdException w:name="Table Web 3" w:semiHidden="1" w:unhideWhenUsed="1"/>
     <w:lsdException w:name="Balloon Text" w:semiHidden="1" w:unhideWhenUsed="1"/>
     <w:lsdException w:name="Table Grid" w:uiPriority="39"/>
+    <w:lsdException w:name="Table Theme" w:semiHidden="1" w:unhideWhenUsed="1"/>
     <w:lsdException w:name="Placeholder Text" w:semiHidden="1"/>
     <w:lsdException w:name="No Spacing" w:uiPriority="1" w:qFormat="1"/>
     <w:lsdException w:name="Light Shading" w:uiPriority="60"/>
@@ -9526,6 +9151,7 @@
   <w:style w:type="character" w:default="1" w:styleId="DefaultParagraphFont">
     <w:name w:val="Default Paragraph Font"/>
     <w:uiPriority w:val="1"/>
+    <w:semiHidden/>
     <w:unhideWhenUsed/>
   </w:style>
   <w:style w:type="table" w:default="1" w:styleId="TableNormal">

</xml_diff>